<commit_message>
Updated for phoss SMP 7.0.2
</commit_message>
<xml_diff>
--- a/docs/Setting up an SMP for Peppol.docx
+++ b/docs/Setting up an SMP for Peppol.docx
@@ -57,7 +57,7 @@
         <w:rPr>
           <w:lang w:val="sv-SE"/>
         </w:rPr>
-        <w:t>2</w:t>
+        <w:t>3</w:t>
       </w:r>
       <w:r>
         <w:rPr>
@@ -69,7 +69,7 @@
         <w:rPr>
           <w:lang w:val="sv-SE"/>
         </w:rPr>
-        <w:t>7</w:t>
+        <w:t>8</w:t>
       </w:r>
       <w:r>
         <w:rPr>
@@ -81,33 +81,27 @@
         <w:rPr>
           <w:lang w:val="sv-SE"/>
         </w:rPr>
-        <w:t>1</w:t>
-      </w:r>
-      <w:r>
+        <w:t>20</w:t>
+      </w:r>
+    </w:p>
+    <w:p>
+      <w:pPr>
+        <w:pStyle w:val="Untertitel"/>
         <w:rPr>
           <w:lang w:val="sv-SE"/>
         </w:rPr>
-        <w:t>8</w:t>
-      </w:r>
-    </w:p>
-    <w:p>
-      <w:pPr>
-        <w:pStyle w:val="Untertitel"/>
+      </w:pPr>
+      <w:r>
         <w:rPr>
           <w:lang w:val="sv-SE"/>
         </w:rPr>
-      </w:pPr>
+        <w:t xml:space="preserve">Status: </w:t>
+      </w:r>
       <w:r>
         <w:rPr>
           <w:lang w:val="sv-SE"/>
         </w:rPr>
-        <w:t xml:space="preserve">Status: </w:t>
-      </w:r>
-      <w:r>
-        <w:rPr>
-          <w:lang w:val="sv-SE"/>
-        </w:rPr>
-        <w:t>Release Candidate</w:t>
+        <w:t>Release</w:t>
       </w:r>
     </w:p>
     <w:p>
@@ -206,7 +200,9 @@
             <w:rPr>
               <w:rFonts w:eastAsiaTheme="minorEastAsia"/>
               <w:noProof/>
+              <w:kern w:val="2"/>
               <w:lang w:eastAsia="en-GB"/>
+              <w14:ligatures w14:val="standardContextual"/>
             </w:rPr>
           </w:pPr>
           <w:r>
@@ -218,7 +214,7 @@
           <w:r>
             <w:fldChar w:fldCharType="separate"/>
           </w:r>
-          <w:hyperlink w:anchor="_Toc76628505" w:history="1">
+          <w:hyperlink w:anchor="_Toc143454482" w:history="1">
             <w:r>
               <w:rPr>
                 <w:rStyle w:val="Hyperlink"/>
@@ -230,7 +226,9 @@
               <w:rPr>
                 <w:rFonts w:eastAsiaTheme="minorEastAsia"/>
                 <w:noProof/>
+                <w:kern w:val="2"/>
                 <w:lang w:eastAsia="en-GB"/>
+                <w14:ligatures w14:val="standardContextual"/>
               </w:rPr>
               <w:tab/>
             </w:r>
@@ -260,7 +258,7 @@
                 <w:noProof/>
                 <w:webHidden/>
               </w:rPr>
-              <w:instrText xml:space="preserve"> PAGEREF _Toc76628505 \h </w:instrText>
+              <w:instrText xml:space="preserve"> PAGEREF _Toc143454482 \h </w:instrText>
             </w:r>
             <w:r>
               <w:rPr>
@@ -301,10 +299,12 @@
             <w:rPr>
               <w:rFonts w:eastAsiaTheme="minorEastAsia"/>
               <w:noProof/>
+              <w:kern w:val="2"/>
               <w:lang w:eastAsia="en-GB"/>
+              <w14:ligatures w14:val="standardContextual"/>
             </w:rPr>
           </w:pPr>
-          <w:hyperlink w:anchor="_Toc76628506" w:history="1">
+          <w:hyperlink w:anchor="_Toc143454483" w:history="1">
             <w:r>
               <w:rPr>
                 <w:rStyle w:val="Hyperlink"/>
@@ -316,7 +316,9 @@
               <w:rPr>
                 <w:rFonts w:eastAsiaTheme="minorEastAsia"/>
                 <w:noProof/>
+                <w:kern w:val="2"/>
                 <w:lang w:eastAsia="en-GB"/>
+                <w14:ligatures w14:val="standardContextual"/>
               </w:rPr>
               <w:tab/>
             </w:r>
@@ -346,7 +348,7 @@
                 <w:noProof/>
                 <w:webHidden/>
               </w:rPr>
-              <w:instrText xml:space="preserve"> PAGEREF _Toc76628506 \h </w:instrText>
+              <w:instrText xml:space="preserve"> PAGEREF _Toc143454483 \h </w:instrText>
             </w:r>
             <w:r>
               <w:rPr>
@@ -387,10 +389,12 @@
             <w:rPr>
               <w:rFonts w:eastAsiaTheme="minorEastAsia"/>
               <w:noProof/>
+              <w:kern w:val="2"/>
               <w:lang w:eastAsia="en-GB"/>
+              <w14:ligatures w14:val="standardContextual"/>
             </w:rPr>
           </w:pPr>
-          <w:hyperlink w:anchor="_Toc76628507" w:history="1">
+          <w:hyperlink w:anchor="_Toc143454484" w:history="1">
             <w:r>
               <w:rPr>
                 <w:rStyle w:val="Hyperlink"/>
@@ -402,7 +406,9 @@
               <w:rPr>
                 <w:rFonts w:eastAsiaTheme="minorEastAsia"/>
                 <w:noProof/>
+                <w:kern w:val="2"/>
                 <w:lang w:eastAsia="en-GB"/>
+                <w14:ligatures w14:val="standardContextual"/>
               </w:rPr>
               <w:tab/>
             </w:r>
@@ -432,7 +438,7 @@
                 <w:noProof/>
                 <w:webHidden/>
               </w:rPr>
-              <w:instrText xml:space="preserve"> PAGEREF _Toc76628507 \h </w:instrText>
+              <w:instrText xml:space="preserve"> PAGEREF _Toc143454484 \h </w:instrText>
             </w:r>
             <w:r>
               <w:rPr>
@@ -473,10 +479,12 @@
             <w:rPr>
               <w:rFonts w:eastAsiaTheme="minorEastAsia"/>
               <w:noProof/>
+              <w:kern w:val="2"/>
               <w:lang w:eastAsia="en-GB"/>
+              <w14:ligatures w14:val="standardContextual"/>
             </w:rPr>
           </w:pPr>
-          <w:hyperlink w:anchor="_Toc76628508" w:history="1">
+          <w:hyperlink w:anchor="_Toc143454485" w:history="1">
             <w:r>
               <w:rPr>
                 <w:rStyle w:val="Hyperlink"/>
@@ -488,7 +496,9 @@
               <w:rPr>
                 <w:rFonts w:eastAsiaTheme="minorEastAsia"/>
                 <w:noProof/>
+                <w:kern w:val="2"/>
                 <w:lang w:eastAsia="en-GB"/>
+                <w14:ligatures w14:val="standardContextual"/>
               </w:rPr>
               <w:tab/>
             </w:r>
@@ -518,7 +528,7 @@
                 <w:noProof/>
                 <w:webHidden/>
               </w:rPr>
-              <w:instrText xml:space="preserve"> PAGEREF _Toc76628508 \h </w:instrText>
+              <w:instrText xml:space="preserve"> PAGEREF _Toc143454485 \h </w:instrText>
             </w:r>
             <w:r>
               <w:rPr>
@@ -559,10 +569,12 @@
             <w:rPr>
               <w:rFonts w:eastAsiaTheme="minorEastAsia"/>
               <w:noProof/>
+              <w:kern w:val="2"/>
               <w:lang w:eastAsia="en-GB"/>
+              <w14:ligatures w14:val="standardContextual"/>
             </w:rPr>
           </w:pPr>
-          <w:hyperlink w:anchor="_Toc76628509" w:history="1">
+          <w:hyperlink w:anchor="_Toc143454486" w:history="1">
             <w:r>
               <w:rPr>
                 <w:rStyle w:val="Hyperlink"/>
@@ -574,7 +586,9 @@
               <w:rPr>
                 <w:rFonts w:eastAsiaTheme="minorEastAsia"/>
                 <w:noProof/>
+                <w:kern w:val="2"/>
                 <w:lang w:eastAsia="en-GB"/>
+                <w14:ligatures w14:val="standardContextual"/>
               </w:rPr>
               <w:tab/>
             </w:r>
@@ -604,7 +618,7 @@
                 <w:noProof/>
                 <w:webHidden/>
               </w:rPr>
-              <w:instrText xml:space="preserve"> PAGEREF _Toc76628509 \h </w:instrText>
+              <w:instrText xml:space="preserve"> PAGEREF _Toc143454486 \h </w:instrText>
             </w:r>
             <w:r>
               <w:rPr>
@@ -645,10 +659,12 @@
             <w:rPr>
               <w:rFonts w:eastAsiaTheme="minorEastAsia"/>
               <w:noProof/>
+              <w:kern w:val="2"/>
               <w:lang w:eastAsia="en-GB"/>
+              <w14:ligatures w14:val="standardContextual"/>
             </w:rPr>
           </w:pPr>
-          <w:hyperlink w:anchor="_Toc76628510" w:history="1">
+          <w:hyperlink w:anchor="_Toc143454487" w:history="1">
             <w:r>
               <w:rPr>
                 <w:rStyle w:val="Hyperlink"/>
@@ -660,7 +676,9 @@
               <w:rPr>
                 <w:rFonts w:eastAsiaTheme="minorEastAsia"/>
                 <w:noProof/>
+                <w:kern w:val="2"/>
                 <w:lang w:eastAsia="en-GB"/>
+                <w14:ligatures w14:val="standardContextual"/>
               </w:rPr>
               <w:tab/>
             </w:r>
@@ -690,7 +708,7 @@
                 <w:noProof/>
                 <w:webHidden/>
               </w:rPr>
-              <w:instrText xml:space="preserve"> PAGEREF _Toc76628510 \h </w:instrText>
+              <w:instrText xml:space="preserve"> PAGEREF _Toc143454487 \h </w:instrText>
             </w:r>
             <w:r>
               <w:rPr>
@@ -731,10 +749,12 @@
             <w:rPr>
               <w:rFonts w:eastAsiaTheme="minorEastAsia"/>
               <w:noProof/>
+              <w:kern w:val="2"/>
               <w:lang w:eastAsia="en-GB"/>
+              <w14:ligatures w14:val="standardContextual"/>
             </w:rPr>
           </w:pPr>
-          <w:hyperlink w:anchor="_Toc76628511" w:history="1">
+          <w:hyperlink w:anchor="_Toc143454488" w:history="1">
             <w:r>
               <w:rPr>
                 <w:rStyle w:val="Hyperlink"/>
@@ -746,7 +766,9 @@
               <w:rPr>
                 <w:rFonts w:eastAsiaTheme="minorEastAsia"/>
                 <w:noProof/>
+                <w:kern w:val="2"/>
                 <w:lang w:eastAsia="en-GB"/>
+                <w14:ligatures w14:val="standardContextual"/>
               </w:rPr>
               <w:tab/>
             </w:r>
@@ -776,7 +798,7 @@
                 <w:noProof/>
                 <w:webHidden/>
               </w:rPr>
-              <w:instrText xml:space="preserve"> PAGEREF _Toc76628511 \h </w:instrText>
+              <w:instrText xml:space="preserve"> PAGEREF _Toc143454488 \h </w:instrText>
             </w:r>
             <w:r>
               <w:rPr>
@@ -817,10 +839,12 @@
             <w:rPr>
               <w:rFonts w:eastAsiaTheme="minorEastAsia"/>
               <w:noProof/>
+              <w:kern w:val="2"/>
               <w:lang w:eastAsia="en-GB"/>
+              <w14:ligatures w14:val="standardContextual"/>
             </w:rPr>
           </w:pPr>
-          <w:hyperlink w:anchor="_Toc76628512" w:history="1">
+          <w:hyperlink w:anchor="_Toc143454489" w:history="1">
             <w:r>
               <w:rPr>
                 <w:rStyle w:val="Hyperlink"/>
@@ -832,7 +856,9 @@
               <w:rPr>
                 <w:rFonts w:eastAsiaTheme="minorEastAsia"/>
                 <w:noProof/>
+                <w:kern w:val="2"/>
                 <w:lang w:eastAsia="en-GB"/>
+                <w14:ligatures w14:val="standardContextual"/>
               </w:rPr>
               <w:tab/>
             </w:r>
@@ -862,7 +888,7 @@
                 <w:noProof/>
                 <w:webHidden/>
               </w:rPr>
-              <w:instrText xml:space="preserve"> PAGEREF _Toc76628512 \h </w:instrText>
+              <w:instrText xml:space="preserve"> PAGEREF _Toc143454489 \h </w:instrText>
             </w:r>
             <w:r>
               <w:rPr>
@@ -903,10 +929,12 @@
             <w:rPr>
               <w:rFonts w:eastAsiaTheme="minorEastAsia"/>
               <w:noProof/>
+              <w:kern w:val="2"/>
               <w:lang w:eastAsia="en-GB"/>
+              <w14:ligatures w14:val="standardContextual"/>
             </w:rPr>
           </w:pPr>
-          <w:hyperlink w:anchor="_Toc76628513" w:history="1">
+          <w:hyperlink w:anchor="_Toc143454490" w:history="1">
             <w:r>
               <w:rPr>
                 <w:rStyle w:val="Hyperlink"/>
@@ -918,7 +946,9 @@
               <w:rPr>
                 <w:rFonts w:eastAsiaTheme="minorEastAsia"/>
                 <w:noProof/>
+                <w:kern w:val="2"/>
                 <w:lang w:eastAsia="en-GB"/>
+                <w14:ligatures w14:val="standardContextual"/>
               </w:rPr>
               <w:tab/>
             </w:r>
@@ -948,7 +978,7 @@
                 <w:noProof/>
                 <w:webHidden/>
               </w:rPr>
-              <w:instrText xml:space="preserve"> PAGEREF _Toc76628513 \h </w:instrText>
+              <w:instrText xml:space="preserve"> PAGEREF _Toc143454490 \h </w:instrText>
             </w:r>
             <w:r>
               <w:rPr>
@@ -989,10 +1019,12 @@
             <w:rPr>
               <w:rFonts w:eastAsiaTheme="minorEastAsia"/>
               <w:noProof/>
+              <w:kern w:val="2"/>
               <w:lang w:eastAsia="en-GB"/>
+              <w14:ligatures w14:val="standardContextual"/>
             </w:rPr>
           </w:pPr>
-          <w:hyperlink w:anchor="_Toc76628514" w:history="1">
+          <w:hyperlink w:anchor="_Toc143454491" w:history="1">
             <w:r>
               <w:rPr>
                 <w:rStyle w:val="Hyperlink"/>
@@ -1004,7 +1036,9 @@
               <w:rPr>
                 <w:rFonts w:eastAsiaTheme="minorEastAsia"/>
                 <w:noProof/>
+                <w:kern w:val="2"/>
                 <w:lang w:eastAsia="en-GB"/>
+                <w14:ligatures w14:val="standardContextual"/>
               </w:rPr>
               <w:tab/>
             </w:r>
@@ -1034,7 +1068,7 @@
                 <w:noProof/>
                 <w:webHidden/>
               </w:rPr>
-              <w:instrText xml:space="preserve"> PAGEREF _Toc76628514 \h </w:instrText>
+              <w:instrText xml:space="preserve"> PAGEREF _Toc143454491 \h </w:instrText>
             </w:r>
             <w:r>
               <w:rPr>
@@ -1075,10 +1109,12 @@
             <w:rPr>
               <w:rFonts w:eastAsiaTheme="minorEastAsia"/>
               <w:noProof/>
+              <w:kern w:val="2"/>
               <w:lang w:eastAsia="en-GB"/>
+              <w14:ligatures w14:val="standardContextual"/>
             </w:rPr>
           </w:pPr>
-          <w:hyperlink w:anchor="_Toc76628515" w:history="1">
+          <w:hyperlink w:anchor="_Toc143454492" w:history="1">
             <w:r>
               <w:rPr>
                 <w:rStyle w:val="Hyperlink"/>
@@ -1090,7 +1126,9 @@
               <w:rPr>
                 <w:rFonts w:eastAsiaTheme="minorEastAsia"/>
                 <w:noProof/>
+                <w:kern w:val="2"/>
                 <w:lang w:eastAsia="en-GB"/>
+                <w14:ligatures w14:val="standardContextual"/>
               </w:rPr>
               <w:tab/>
             </w:r>
@@ -1120,7 +1158,7 @@
                 <w:noProof/>
                 <w:webHidden/>
               </w:rPr>
-              <w:instrText xml:space="preserve"> PAGEREF _Toc76628515 \h </w:instrText>
+              <w:instrText xml:space="preserve"> PAGEREF _Toc143454492 \h </w:instrText>
             </w:r>
             <w:r>
               <w:rPr>
@@ -1161,10 +1199,12 @@
             <w:rPr>
               <w:rFonts w:eastAsiaTheme="minorEastAsia"/>
               <w:noProof/>
+              <w:kern w:val="2"/>
               <w:lang w:eastAsia="en-GB"/>
+              <w14:ligatures w14:val="standardContextual"/>
             </w:rPr>
           </w:pPr>
-          <w:hyperlink w:anchor="_Toc76628516" w:history="1">
+          <w:hyperlink w:anchor="_Toc143454493" w:history="1">
             <w:r>
               <w:rPr>
                 <w:rStyle w:val="Hyperlink"/>
@@ -1176,7 +1216,9 @@
               <w:rPr>
                 <w:rFonts w:eastAsiaTheme="minorEastAsia"/>
                 <w:noProof/>
+                <w:kern w:val="2"/>
                 <w:lang w:eastAsia="en-GB"/>
+                <w14:ligatures w14:val="standardContextual"/>
               </w:rPr>
               <w:tab/>
             </w:r>
@@ -1206,7 +1248,7 @@
                 <w:noProof/>
                 <w:webHidden/>
               </w:rPr>
-              <w:instrText xml:space="preserve"> PAGEREF _Toc76628516 \h </w:instrText>
+              <w:instrText xml:space="preserve"> PAGEREF _Toc143454493 \h </w:instrText>
             </w:r>
             <w:r>
               <w:rPr>
@@ -1247,10 +1289,12 @@
             <w:rPr>
               <w:rFonts w:eastAsiaTheme="minorEastAsia"/>
               <w:noProof/>
+              <w:kern w:val="2"/>
               <w:lang w:eastAsia="en-GB"/>
+              <w14:ligatures w14:val="standardContextual"/>
             </w:rPr>
           </w:pPr>
-          <w:hyperlink w:anchor="_Toc76628517" w:history="1">
+          <w:hyperlink w:anchor="_Toc143454494" w:history="1">
             <w:r>
               <w:rPr>
                 <w:rStyle w:val="Hyperlink"/>
@@ -1262,7 +1306,9 @@
               <w:rPr>
                 <w:rFonts w:eastAsiaTheme="minorEastAsia"/>
                 <w:noProof/>
+                <w:kern w:val="2"/>
                 <w:lang w:eastAsia="en-GB"/>
+                <w14:ligatures w14:val="standardContextual"/>
               </w:rPr>
               <w:tab/>
             </w:r>
@@ -1292,7 +1338,7 @@
                 <w:noProof/>
                 <w:webHidden/>
               </w:rPr>
-              <w:instrText xml:space="preserve"> PAGEREF _Toc76628517 \h </w:instrText>
+              <w:instrText xml:space="preserve"> PAGEREF _Toc143454494 \h </w:instrText>
             </w:r>
             <w:r>
               <w:rPr>
@@ -1333,10 +1379,12 @@
             <w:rPr>
               <w:rFonts w:eastAsiaTheme="minorEastAsia"/>
               <w:noProof/>
+              <w:kern w:val="2"/>
               <w:lang w:eastAsia="en-GB"/>
+              <w14:ligatures w14:val="standardContextual"/>
             </w:rPr>
           </w:pPr>
-          <w:hyperlink w:anchor="_Toc76628518" w:history="1">
+          <w:hyperlink w:anchor="_Toc143454495" w:history="1">
             <w:r>
               <w:rPr>
                 <w:rStyle w:val="Hyperlink"/>
@@ -1348,7 +1396,9 @@
               <w:rPr>
                 <w:rFonts w:eastAsiaTheme="minorEastAsia"/>
                 <w:noProof/>
+                <w:kern w:val="2"/>
                 <w:lang w:eastAsia="en-GB"/>
+                <w14:ligatures w14:val="standardContextual"/>
               </w:rPr>
               <w:tab/>
             </w:r>
@@ -1378,7 +1428,7 @@
                 <w:noProof/>
                 <w:webHidden/>
               </w:rPr>
-              <w:instrText xml:space="preserve"> PAGEREF _Toc76628518 \h </w:instrText>
+              <w:instrText xml:space="preserve"> PAGEREF _Toc143454495 \h </w:instrText>
             </w:r>
             <w:r>
               <w:rPr>
@@ -1419,10 +1469,12 @@
             <w:rPr>
               <w:rFonts w:eastAsiaTheme="minorEastAsia"/>
               <w:noProof/>
+              <w:kern w:val="2"/>
               <w:lang w:eastAsia="en-GB"/>
+              <w14:ligatures w14:val="standardContextual"/>
             </w:rPr>
           </w:pPr>
-          <w:hyperlink w:anchor="_Toc76628519" w:history="1">
+          <w:hyperlink w:anchor="_Toc143454496" w:history="1">
             <w:r>
               <w:rPr>
                 <w:rStyle w:val="Hyperlink"/>
@@ -1434,7 +1486,9 @@
               <w:rPr>
                 <w:rFonts w:eastAsiaTheme="minorEastAsia"/>
                 <w:noProof/>
+                <w:kern w:val="2"/>
                 <w:lang w:eastAsia="en-GB"/>
+                <w14:ligatures w14:val="standardContextual"/>
               </w:rPr>
               <w:tab/>
             </w:r>
@@ -1464,7 +1518,7 @@
                 <w:noProof/>
                 <w:webHidden/>
               </w:rPr>
-              <w:instrText xml:space="preserve"> PAGEREF _Toc76628519 \h </w:instrText>
+              <w:instrText xml:space="preserve"> PAGEREF _Toc143454496 \h </w:instrText>
             </w:r>
             <w:r>
               <w:rPr>
@@ -1505,10 +1559,12 @@
             <w:rPr>
               <w:rFonts w:eastAsiaTheme="minorEastAsia"/>
               <w:noProof/>
+              <w:kern w:val="2"/>
               <w:lang w:eastAsia="en-GB"/>
+              <w14:ligatures w14:val="standardContextual"/>
             </w:rPr>
           </w:pPr>
-          <w:hyperlink w:anchor="_Toc76628520" w:history="1">
+          <w:hyperlink w:anchor="_Toc143454497" w:history="1">
             <w:r>
               <w:rPr>
                 <w:rStyle w:val="Hyperlink"/>
@@ -1520,7 +1576,9 @@
               <w:rPr>
                 <w:rFonts w:eastAsiaTheme="minorEastAsia"/>
                 <w:noProof/>
+                <w:kern w:val="2"/>
                 <w:lang w:eastAsia="en-GB"/>
+                <w14:ligatures w14:val="standardContextual"/>
               </w:rPr>
               <w:tab/>
             </w:r>
@@ -1550,7 +1608,7 @@
                 <w:noProof/>
                 <w:webHidden/>
               </w:rPr>
-              <w:instrText xml:space="preserve"> PAGEREF _Toc76628520 \h </w:instrText>
+              <w:instrText xml:space="preserve"> PAGEREF _Toc143454497 \h </w:instrText>
             </w:r>
             <w:r>
               <w:rPr>
@@ -1591,10 +1649,12 @@
             <w:rPr>
               <w:rFonts w:eastAsiaTheme="minorEastAsia"/>
               <w:noProof/>
+              <w:kern w:val="2"/>
               <w:lang w:eastAsia="en-GB"/>
+              <w14:ligatures w14:val="standardContextual"/>
             </w:rPr>
           </w:pPr>
-          <w:hyperlink w:anchor="_Toc76628521" w:history="1">
+          <w:hyperlink w:anchor="_Toc143454498" w:history="1">
             <w:r>
               <w:rPr>
                 <w:rStyle w:val="Hyperlink"/>
@@ -1606,7 +1666,9 @@
               <w:rPr>
                 <w:rFonts w:eastAsiaTheme="minorEastAsia"/>
                 <w:noProof/>
+                <w:kern w:val="2"/>
                 <w:lang w:eastAsia="en-GB"/>
+                <w14:ligatures w14:val="standardContextual"/>
               </w:rPr>
               <w:tab/>
             </w:r>
@@ -1615,7 +1677,21 @@
                 <w:rStyle w:val="Hyperlink"/>
                 <w:noProof/>
               </w:rPr>
-              <w:t>SMP Configuration</w:t>
+              <w:t>SMP Confi</w:t>
+            </w:r>
+            <w:r>
+              <w:rPr>
+                <w:rStyle w:val="Hyperlink"/>
+                <w:noProof/>
+              </w:rPr>
+              <w:t>g</w:t>
+            </w:r>
+            <w:r>
+              <w:rPr>
+                <w:rStyle w:val="Hyperlink"/>
+                <w:noProof/>
+              </w:rPr>
+              <w:t>uration</w:t>
             </w:r>
             <w:r>
               <w:rPr>
@@ -1636,7 +1712,7 @@
                 <w:noProof/>
                 <w:webHidden/>
               </w:rPr>
-              <w:instrText xml:space="preserve"> PAGEREF _Toc76628521 \h </w:instrText>
+              <w:instrText xml:space="preserve"> PAGEREF _Toc143454498 \h </w:instrText>
             </w:r>
             <w:r>
               <w:rPr>
@@ -1657,6 +1733,96 @@
                 <w:webHidden/>
               </w:rPr>
               <w:t>9</w:t>
+            </w:r>
+            <w:r>
+              <w:rPr>
+                <w:noProof/>
+                <w:webHidden/>
+              </w:rPr>
+              <w:fldChar w:fldCharType="end"/>
+            </w:r>
+          </w:hyperlink>
+        </w:p>
+        <w:p>
+          <w:pPr>
+            <w:pStyle w:val="Verzeichnis2"/>
+            <w:tabs>
+              <w:tab w:val="left" w:pos="880"/>
+              <w:tab w:val="right" w:leader="dot" w:pos="9062"/>
+            </w:tabs>
+            <w:rPr>
+              <w:rFonts w:eastAsiaTheme="minorEastAsia"/>
+              <w:noProof/>
+              <w:kern w:val="2"/>
+              <w:lang w:eastAsia="en-GB"/>
+              <w14:ligatures w14:val="standardContextual"/>
+            </w:rPr>
+          </w:pPr>
+          <w:hyperlink w:anchor="_Toc143454499" w:history="1">
+            <w:r>
+              <w:rPr>
+                <w:rStyle w:val="Hyperlink"/>
+                <w:noProof/>
+              </w:rPr>
+              <w:t>3.5</w:t>
+            </w:r>
+            <w:r>
+              <w:rPr>
+                <w:rFonts w:eastAsiaTheme="minorEastAsia"/>
+                <w:noProof/>
+                <w:kern w:val="2"/>
+                <w:lang w:eastAsia="en-GB"/>
+                <w14:ligatures w14:val="standardContextual"/>
+              </w:rPr>
+              <w:tab/>
+            </w:r>
+            <w:r>
+              <w:rPr>
+                <w:rStyle w:val="Hyperlink"/>
+                <w:noProof/>
+              </w:rPr>
+              <w:t>Initial setup</w:t>
+            </w:r>
+            <w:r>
+              <w:rPr>
+                <w:noProof/>
+                <w:webHidden/>
+              </w:rPr>
+              <w:tab/>
+            </w:r>
+            <w:r>
+              <w:rPr>
+                <w:noProof/>
+                <w:webHidden/>
+              </w:rPr>
+              <w:fldChar w:fldCharType="begin"/>
+            </w:r>
+            <w:r>
+              <w:rPr>
+                <w:noProof/>
+                <w:webHidden/>
+              </w:rPr>
+              <w:instrText xml:space="preserve"> PAGEREF _Toc143454499 \h </w:instrText>
+            </w:r>
+            <w:r>
+              <w:rPr>
+                <w:noProof/>
+                <w:webHidden/>
+              </w:rPr>
+            </w:r>
+            <w:r>
+              <w:rPr>
+                <w:noProof/>
+                <w:webHidden/>
+              </w:rPr>
+              <w:fldChar w:fldCharType="separate"/>
+            </w:r>
+            <w:r>
+              <w:rPr>
+                <w:noProof/>
+                <w:webHidden/>
+              </w:rPr>
+              <w:t>10</w:t>
             </w:r>
             <w:r>
               <w:rPr>
@@ -1677,22 +1843,26 @@
             <w:rPr>
               <w:rFonts w:eastAsiaTheme="minorEastAsia"/>
               <w:noProof/>
+              <w:kern w:val="2"/>
               <w:lang w:eastAsia="en-GB"/>
+              <w14:ligatures w14:val="standardContextual"/>
             </w:rPr>
           </w:pPr>
-          <w:hyperlink w:anchor="_Toc76628522" w:history="1">
+          <w:hyperlink w:anchor="_Toc143454500" w:history="1">
             <w:r>
               <w:rPr>
                 <w:rStyle w:val="Hyperlink"/>
                 <w:noProof/>
               </w:rPr>
-              <w:t>3.4.1</w:t>
+              <w:t>3.5.1</w:t>
             </w:r>
             <w:r>
               <w:rPr>
                 <w:rFonts w:eastAsiaTheme="minorEastAsia"/>
                 <w:noProof/>
+                <w:kern w:val="2"/>
                 <w:lang w:eastAsia="en-GB"/>
+                <w14:ligatures w14:val="standardContextual"/>
               </w:rPr>
               <w:tab/>
             </w:r>
@@ -1701,7 +1871,7 @@
                 <w:rStyle w:val="Hyperlink"/>
                 <w:noProof/>
               </w:rPr>
-              <w:t>webapp.properties</w:t>
+              <w:t>General user interface elements</w:t>
             </w:r>
             <w:r>
               <w:rPr>
@@ -1722,7 +1892,7 @@
                 <w:noProof/>
                 <w:webHidden/>
               </w:rPr>
-              <w:instrText xml:space="preserve"> PAGEREF _Toc76628522 \h </w:instrText>
+              <w:instrText xml:space="preserve"> PAGEREF _Toc143454500 \h </w:instrText>
             </w:r>
             <w:r>
               <w:rPr>
@@ -1742,7 +1912,7 @@
                 <w:noProof/>
                 <w:webHidden/>
               </w:rPr>
-              <w:t>9</w:t>
+              <w:t>10</w:t>
             </w:r>
             <w:r>
               <w:rPr>
@@ -1763,22 +1933,26 @@
             <w:rPr>
               <w:rFonts w:eastAsiaTheme="minorEastAsia"/>
               <w:noProof/>
+              <w:kern w:val="2"/>
               <w:lang w:eastAsia="en-GB"/>
+              <w14:ligatures w14:val="standardContextual"/>
             </w:rPr>
           </w:pPr>
-          <w:hyperlink w:anchor="_Toc76628523" w:history="1">
+          <w:hyperlink w:anchor="_Toc143454501" w:history="1">
             <w:r>
               <w:rPr>
                 <w:rStyle w:val="Hyperlink"/>
                 <w:noProof/>
               </w:rPr>
-              <w:t>3.4.2</w:t>
+              <w:t>3.5.2</w:t>
             </w:r>
             <w:r>
               <w:rPr>
                 <w:rFonts w:eastAsiaTheme="minorEastAsia"/>
                 <w:noProof/>
+                <w:kern w:val="2"/>
                 <w:lang w:eastAsia="en-GB"/>
+                <w14:ligatures w14:val="standardContextual"/>
               </w:rPr>
               <w:tab/>
             </w:r>
@@ -1787,7 +1961,7 @@
                 <w:rStyle w:val="Hyperlink"/>
                 <w:noProof/>
               </w:rPr>
-              <w:t>smp-server.properties</w:t>
+              <w:t>Change default password (highly recommended)</w:t>
             </w:r>
             <w:r>
               <w:rPr>
@@ -1808,7 +1982,7 @@
                 <w:noProof/>
                 <w:webHidden/>
               </w:rPr>
-              <w:instrText xml:space="preserve"> PAGEREF _Toc76628523 \h </w:instrText>
+              <w:instrText xml:space="preserve"> PAGEREF _Toc143454501 \h </w:instrText>
             </w:r>
             <w:r>
               <w:rPr>
@@ -1828,7 +2002,7 @@
                 <w:noProof/>
                 <w:webHidden/>
               </w:rPr>
-              <w:t>9</w:t>
+              <w:t>11</w:t>
             </w:r>
             <w:r>
               <w:rPr>
@@ -1849,22 +2023,26 @@
             <w:rPr>
               <w:rFonts w:eastAsiaTheme="minorEastAsia"/>
               <w:noProof/>
+              <w:kern w:val="2"/>
               <w:lang w:eastAsia="en-GB"/>
+              <w14:ligatures w14:val="standardContextual"/>
             </w:rPr>
           </w:pPr>
-          <w:hyperlink w:anchor="_Toc76628524" w:history="1">
+          <w:hyperlink w:anchor="_Toc143454502" w:history="1">
             <w:r>
               <w:rPr>
                 <w:rStyle w:val="Hyperlink"/>
                 <w:noProof/>
               </w:rPr>
-              <w:t>3.4.3</w:t>
+              <w:t>3.5.3</w:t>
             </w:r>
             <w:r>
               <w:rPr>
                 <w:rFonts w:eastAsiaTheme="minorEastAsia"/>
                 <w:noProof/>
+                <w:kern w:val="2"/>
                 <w:lang w:eastAsia="en-GB"/>
+                <w14:ligatures w14:val="standardContextual"/>
               </w:rPr>
               <w:tab/>
             </w:r>
@@ -1873,7 +2051,7 @@
                 <w:rStyle w:val="Hyperlink"/>
                 <w:noProof/>
               </w:rPr>
-              <w:t>application.properties</w:t>
+              <w:t>Change default email address (optional)</w:t>
             </w:r>
             <w:r>
               <w:rPr>
@@ -1894,7 +2072,7 @@
                 <w:noProof/>
                 <w:webHidden/>
               </w:rPr>
-              <w:instrText xml:space="preserve"> PAGEREF _Toc76628524 \h </w:instrText>
+              <w:instrText xml:space="preserve"> PAGEREF _Toc143454502 \h </w:instrText>
             </w:r>
             <w:r>
               <w:rPr>
@@ -1914,7 +2092,367 @@
                 <w:noProof/>
                 <w:webHidden/>
               </w:rPr>
-              <w:t>10</w:t>
+              <w:t>11</w:t>
+            </w:r>
+            <w:r>
+              <w:rPr>
+                <w:noProof/>
+                <w:webHidden/>
+              </w:rPr>
+              <w:fldChar w:fldCharType="end"/>
+            </w:r>
+          </w:hyperlink>
+        </w:p>
+        <w:p>
+          <w:pPr>
+            <w:pStyle w:val="Verzeichnis3"/>
+            <w:tabs>
+              <w:tab w:val="left" w:pos="1320"/>
+              <w:tab w:val="right" w:leader="dot" w:pos="9062"/>
+            </w:tabs>
+            <w:rPr>
+              <w:rFonts w:eastAsiaTheme="minorEastAsia"/>
+              <w:noProof/>
+              <w:kern w:val="2"/>
+              <w:lang w:eastAsia="en-GB"/>
+              <w14:ligatures w14:val="standardContextual"/>
+            </w:rPr>
+          </w:pPr>
+          <w:hyperlink w:anchor="_Toc143454503" w:history="1">
+            <w:r>
+              <w:rPr>
+                <w:rStyle w:val="Hyperlink"/>
+                <w:noProof/>
+              </w:rPr>
+              <w:t>3.5.4</w:t>
+            </w:r>
+            <w:r>
+              <w:rPr>
+                <w:rFonts w:eastAsiaTheme="minorEastAsia"/>
+                <w:noProof/>
+                <w:kern w:val="2"/>
+                <w:lang w:eastAsia="en-GB"/>
+                <w14:ligatures w14:val="standardContextual"/>
+              </w:rPr>
+              <w:tab/>
+            </w:r>
+            <w:r>
+              <w:rPr>
+                <w:rStyle w:val="Hyperlink"/>
+                <w:noProof/>
+              </w:rPr>
+              <w:t>Select the SML for usage</w:t>
+            </w:r>
+            <w:r>
+              <w:rPr>
+                <w:noProof/>
+                <w:webHidden/>
+              </w:rPr>
+              <w:tab/>
+            </w:r>
+            <w:r>
+              <w:rPr>
+                <w:noProof/>
+                <w:webHidden/>
+              </w:rPr>
+              <w:fldChar w:fldCharType="begin"/>
+            </w:r>
+            <w:r>
+              <w:rPr>
+                <w:noProof/>
+                <w:webHidden/>
+              </w:rPr>
+              <w:instrText xml:space="preserve"> PAGEREF _Toc143454503 \h </w:instrText>
+            </w:r>
+            <w:r>
+              <w:rPr>
+                <w:noProof/>
+                <w:webHidden/>
+              </w:rPr>
+            </w:r>
+            <w:r>
+              <w:rPr>
+                <w:noProof/>
+                <w:webHidden/>
+              </w:rPr>
+              <w:fldChar w:fldCharType="separate"/>
+            </w:r>
+            <w:r>
+              <w:rPr>
+                <w:noProof/>
+                <w:webHidden/>
+              </w:rPr>
+              <w:t>12</w:t>
+            </w:r>
+            <w:r>
+              <w:rPr>
+                <w:noProof/>
+                <w:webHidden/>
+              </w:rPr>
+              <w:fldChar w:fldCharType="end"/>
+            </w:r>
+          </w:hyperlink>
+        </w:p>
+        <w:p>
+          <w:pPr>
+            <w:pStyle w:val="Verzeichnis3"/>
+            <w:tabs>
+              <w:tab w:val="left" w:pos="1320"/>
+              <w:tab w:val="right" w:leader="dot" w:pos="9062"/>
+            </w:tabs>
+            <w:rPr>
+              <w:rFonts w:eastAsiaTheme="minorEastAsia"/>
+              <w:noProof/>
+              <w:kern w:val="2"/>
+              <w:lang w:eastAsia="en-GB"/>
+              <w14:ligatures w14:val="standardContextual"/>
+            </w:rPr>
+          </w:pPr>
+          <w:hyperlink w:anchor="_Toc143454504" w:history="1">
+            <w:r>
+              <w:rPr>
+                <w:rStyle w:val="Hyperlink"/>
+                <w:noProof/>
+              </w:rPr>
+              <w:t>3.5.5</w:t>
+            </w:r>
+            <w:r>
+              <w:rPr>
+                <w:rFonts w:eastAsiaTheme="minorEastAsia"/>
+                <w:noProof/>
+                <w:kern w:val="2"/>
+                <w:lang w:eastAsia="en-GB"/>
+                <w14:ligatures w14:val="standardContextual"/>
+              </w:rPr>
+              <w:tab/>
+            </w:r>
+            <w:r>
+              <w:rPr>
+                <w:rStyle w:val="Hyperlink"/>
+                <w:noProof/>
+              </w:rPr>
+              <w:t>Verify the configuration</w:t>
+            </w:r>
+            <w:r>
+              <w:rPr>
+                <w:noProof/>
+                <w:webHidden/>
+              </w:rPr>
+              <w:tab/>
+            </w:r>
+            <w:r>
+              <w:rPr>
+                <w:noProof/>
+                <w:webHidden/>
+              </w:rPr>
+              <w:fldChar w:fldCharType="begin"/>
+            </w:r>
+            <w:r>
+              <w:rPr>
+                <w:noProof/>
+                <w:webHidden/>
+              </w:rPr>
+              <w:instrText xml:space="preserve"> PAGEREF _Toc143454504 \h </w:instrText>
+            </w:r>
+            <w:r>
+              <w:rPr>
+                <w:noProof/>
+                <w:webHidden/>
+              </w:rPr>
+            </w:r>
+            <w:r>
+              <w:rPr>
+                <w:noProof/>
+                <w:webHidden/>
+              </w:rPr>
+              <w:fldChar w:fldCharType="separate"/>
+            </w:r>
+            <w:r>
+              <w:rPr>
+                <w:noProof/>
+                <w:webHidden/>
+              </w:rPr>
+              <w:t>14</w:t>
+            </w:r>
+            <w:r>
+              <w:rPr>
+                <w:noProof/>
+                <w:webHidden/>
+              </w:rPr>
+              <w:fldChar w:fldCharType="end"/>
+            </w:r>
+          </w:hyperlink>
+        </w:p>
+        <w:p>
+          <w:pPr>
+            <w:pStyle w:val="Verzeichnis3"/>
+            <w:tabs>
+              <w:tab w:val="left" w:pos="1320"/>
+              <w:tab w:val="right" w:leader="dot" w:pos="9062"/>
+            </w:tabs>
+            <w:rPr>
+              <w:rFonts w:eastAsiaTheme="minorEastAsia"/>
+              <w:noProof/>
+              <w:kern w:val="2"/>
+              <w:lang w:eastAsia="en-GB"/>
+              <w14:ligatures w14:val="standardContextual"/>
+            </w:rPr>
+          </w:pPr>
+          <w:hyperlink w:anchor="_Toc143454505" w:history="1">
+            <w:r>
+              <w:rPr>
+                <w:rStyle w:val="Hyperlink"/>
+                <w:noProof/>
+              </w:rPr>
+              <w:t>3.5.6</w:t>
+            </w:r>
+            <w:r>
+              <w:rPr>
+                <w:rFonts w:eastAsiaTheme="minorEastAsia"/>
+                <w:noProof/>
+                <w:kern w:val="2"/>
+                <w:lang w:eastAsia="en-GB"/>
+                <w14:ligatures w14:val="standardContextual"/>
+              </w:rPr>
+              <w:tab/>
+            </w:r>
+            <w:r>
+              <w:rPr>
+                <w:rStyle w:val="Hyperlink"/>
+                <w:noProof/>
+              </w:rPr>
+              <w:t>Register the SMP to the SML</w:t>
+            </w:r>
+            <w:r>
+              <w:rPr>
+                <w:noProof/>
+                <w:webHidden/>
+              </w:rPr>
+              <w:tab/>
+            </w:r>
+            <w:r>
+              <w:rPr>
+                <w:noProof/>
+                <w:webHidden/>
+              </w:rPr>
+              <w:fldChar w:fldCharType="begin"/>
+            </w:r>
+            <w:r>
+              <w:rPr>
+                <w:noProof/>
+                <w:webHidden/>
+              </w:rPr>
+              <w:instrText xml:space="preserve"> PAGEREF _Toc143454505 \h </w:instrText>
+            </w:r>
+            <w:r>
+              <w:rPr>
+                <w:noProof/>
+                <w:webHidden/>
+              </w:rPr>
+            </w:r>
+            <w:r>
+              <w:rPr>
+                <w:noProof/>
+                <w:webHidden/>
+              </w:rPr>
+              <w:fldChar w:fldCharType="separate"/>
+            </w:r>
+            <w:r>
+              <w:rPr>
+                <w:noProof/>
+                <w:webHidden/>
+              </w:rPr>
+              <w:t>15</w:t>
+            </w:r>
+            <w:r>
+              <w:rPr>
+                <w:noProof/>
+                <w:webHidden/>
+              </w:rPr>
+              <w:fldChar w:fldCharType="end"/>
+            </w:r>
+          </w:hyperlink>
+        </w:p>
+        <w:p>
+          <w:pPr>
+            <w:pStyle w:val="Verzeichnis1"/>
+            <w:tabs>
+              <w:tab w:val="left" w:pos="440"/>
+              <w:tab w:val="right" w:leader="dot" w:pos="9062"/>
+            </w:tabs>
+            <w:rPr>
+              <w:rFonts w:eastAsiaTheme="minorEastAsia"/>
+              <w:noProof/>
+              <w:kern w:val="2"/>
+              <w:lang w:eastAsia="en-GB"/>
+              <w14:ligatures w14:val="standardContextual"/>
+            </w:rPr>
+          </w:pPr>
+          <w:hyperlink w:anchor="_Toc143454506" w:history="1">
+            <w:r>
+              <w:rPr>
+                <w:rStyle w:val="Hyperlink"/>
+                <w:noProof/>
+              </w:rPr>
+              <w:t>4</w:t>
+            </w:r>
+            <w:r>
+              <w:rPr>
+                <w:rFonts w:eastAsiaTheme="minorEastAsia"/>
+                <w:noProof/>
+                <w:kern w:val="2"/>
+                <w:lang w:eastAsia="en-GB"/>
+                <w14:ligatures w14:val="standardContextual"/>
+              </w:rPr>
+              <w:tab/>
+            </w:r>
+            <w:r>
+              <w:rPr>
+                <w:rStyle w:val="Hyperlink"/>
+                <w:noProof/>
+              </w:rPr>
+              <w:t>Operating the SMP</w:t>
+            </w:r>
+            <w:r>
+              <w:rPr>
+                <w:noProof/>
+                <w:webHidden/>
+              </w:rPr>
+              <w:tab/>
+            </w:r>
+            <w:r>
+              <w:rPr>
+                <w:noProof/>
+                <w:webHidden/>
+              </w:rPr>
+              <w:fldChar w:fldCharType="begin"/>
+            </w:r>
+            <w:r>
+              <w:rPr>
+                <w:noProof/>
+                <w:webHidden/>
+              </w:rPr>
+              <w:instrText xml:space="preserve"> PAGEREF _Toc143454506 \h </w:instrText>
+            </w:r>
+            <w:r>
+              <w:rPr>
+                <w:noProof/>
+                <w:webHidden/>
+              </w:rPr>
+            </w:r>
+            <w:r>
+              <w:rPr>
+                <w:noProof/>
+                <w:webHidden/>
+              </w:rPr>
+              <w:fldChar w:fldCharType="separate"/>
+            </w:r>
+            <w:r>
+              <w:rPr>
+                <w:noProof/>
+                <w:webHidden/>
+              </w:rPr>
+              <w:t>16</w:t>
             </w:r>
             <w:r>
               <w:rPr>
@@ -1935,22 +2473,26 @@
             <w:rPr>
               <w:rFonts w:eastAsiaTheme="minorEastAsia"/>
               <w:noProof/>
+              <w:kern w:val="2"/>
               <w:lang w:eastAsia="en-GB"/>
+              <w14:ligatures w14:val="standardContextual"/>
             </w:rPr>
           </w:pPr>
-          <w:hyperlink w:anchor="_Toc76628525" w:history="1">
+          <w:hyperlink w:anchor="_Toc143454507" w:history="1">
             <w:r>
               <w:rPr>
                 <w:rStyle w:val="Hyperlink"/>
                 <w:noProof/>
               </w:rPr>
-              <w:t>3.5</w:t>
+              <w:t>4.1</w:t>
             </w:r>
             <w:r>
               <w:rPr>
                 <w:rFonts w:eastAsiaTheme="minorEastAsia"/>
                 <w:noProof/>
+                <w:kern w:val="2"/>
                 <w:lang w:eastAsia="en-GB"/>
+                <w14:ligatures w14:val="standardContextual"/>
               </w:rPr>
               <w:tab/>
             </w:r>
@@ -1959,7 +2501,7 @@
                 <w:rStyle w:val="Hyperlink"/>
                 <w:noProof/>
               </w:rPr>
-              <w:t>Initial setup</w:t>
+              <w:t>Participant / Service Group management</w:t>
             </w:r>
             <w:r>
               <w:rPr>
@@ -1980,7 +2522,7 @@
                 <w:noProof/>
                 <w:webHidden/>
               </w:rPr>
-              <w:instrText xml:space="preserve"> PAGEREF _Toc76628525 \h </w:instrText>
+              <w:instrText xml:space="preserve"> PAGEREF _Toc143454507 \h </w:instrText>
             </w:r>
             <w:r>
               <w:rPr>
@@ -2000,7 +2542,187 @@
                 <w:noProof/>
                 <w:webHidden/>
               </w:rPr>
-              <w:t>10</w:t>
+              <w:t>16</w:t>
+            </w:r>
+            <w:r>
+              <w:rPr>
+                <w:noProof/>
+                <w:webHidden/>
+              </w:rPr>
+              <w:fldChar w:fldCharType="end"/>
+            </w:r>
+          </w:hyperlink>
+        </w:p>
+        <w:p>
+          <w:pPr>
+            <w:pStyle w:val="Verzeichnis2"/>
+            <w:tabs>
+              <w:tab w:val="left" w:pos="880"/>
+              <w:tab w:val="right" w:leader="dot" w:pos="9062"/>
+            </w:tabs>
+            <w:rPr>
+              <w:rFonts w:eastAsiaTheme="minorEastAsia"/>
+              <w:noProof/>
+              <w:kern w:val="2"/>
+              <w:lang w:eastAsia="en-GB"/>
+              <w14:ligatures w14:val="standardContextual"/>
+            </w:rPr>
+          </w:pPr>
+          <w:hyperlink w:anchor="_Toc143454508" w:history="1">
+            <w:r>
+              <w:rPr>
+                <w:rStyle w:val="Hyperlink"/>
+                <w:noProof/>
+              </w:rPr>
+              <w:t>4.2</w:t>
+            </w:r>
+            <w:r>
+              <w:rPr>
+                <w:rFonts w:eastAsiaTheme="minorEastAsia"/>
+                <w:noProof/>
+                <w:kern w:val="2"/>
+                <w:lang w:eastAsia="en-GB"/>
+                <w14:ligatures w14:val="standardContextual"/>
+              </w:rPr>
+              <w:tab/>
+            </w:r>
+            <w:r>
+              <w:rPr>
+                <w:rStyle w:val="Hyperlink"/>
+                <w:noProof/>
+              </w:rPr>
+              <w:t>Endpoint management</w:t>
+            </w:r>
+            <w:r>
+              <w:rPr>
+                <w:noProof/>
+                <w:webHidden/>
+              </w:rPr>
+              <w:tab/>
+            </w:r>
+            <w:r>
+              <w:rPr>
+                <w:noProof/>
+                <w:webHidden/>
+              </w:rPr>
+              <w:fldChar w:fldCharType="begin"/>
+            </w:r>
+            <w:r>
+              <w:rPr>
+                <w:noProof/>
+                <w:webHidden/>
+              </w:rPr>
+              <w:instrText xml:space="preserve"> PAGEREF _Toc143454508 \h </w:instrText>
+            </w:r>
+            <w:r>
+              <w:rPr>
+                <w:noProof/>
+                <w:webHidden/>
+              </w:rPr>
+            </w:r>
+            <w:r>
+              <w:rPr>
+                <w:noProof/>
+                <w:webHidden/>
+              </w:rPr>
+              <w:fldChar w:fldCharType="separate"/>
+            </w:r>
+            <w:r>
+              <w:rPr>
+                <w:noProof/>
+                <w:webHidden/>
+              </w:rPr>
+              <w:t>17</w:t>
+            </w:r>
+            <w:r>
+              <w:rPr>
+                <w:noProof/>
+                <w:webHidden/>
+              </w:rPr>
+              <w:fldChar w:fldCharType="end"/>
+            </w:r>
+          </w:hyperlink>
+        </w:p>
+        <w:p>
+          <w:pPr>
+            <w:pStyle w:val="Verzeichnis2"/>
+            <w:tabs>
+              <w:tab w:val="left" w:pos="880"/>
+              <w:tab w:val="right" w:leader="dot" w:pos="9062"/>
+            </w:tabs>
+            <w:rPr>
+              <w:rFonts w:eastAsiaTheme="minorEastAsia"/>
+              <w:noProof/>
+              <w:kern w:val="2"/>
+              <w:lang w:eastAsia="en-GB"/>
+              <w14:ligatures w14:val="standardContextual"/>
+            </w:rPr>
+          </w:pPr>
+          <w:hyperlink w:anchor="_Toc143454509" w:history="1">
+            <w:r>
+              <w:rPr>
+                <w:rStyle w:val="Hyperlink"/>
+                <w:noProof/>
+              </w:rPr>
+              <w:t>4.3</w:t>
+            </w:r>
+            <w:r>
+              <w:rPr>
+                <w:rFonts w:eastAsiaTheme="minorEastAsia"/>
+                <w:noProof/>
+                <w:kern w:val="2"/>
+                <w:lang w:eastAsia="en-GB"/>
+                <w14:ligatures w14:val="standardContextual"/>
+              </w:rPr>
+              <w:tab/>
+            </w:r>
+            <w:r>
+              <w:rPr>
+                <w:rStyle w:val="Hyperlink"/>
+                <w:noProof/>
+              </w:rPr>
+              <w:t>Maintenance tasks</w:t>
+            </w:r>
+            <w:r>
+              <w:rPr>
+                <w:noProof/>
+                <w:webHidden/>
+              </w:rPr>
+              <w:tab/>
+            </w:r>
+            <w:r>
+              <w:rPr>
+                <w:noProof/>
+                <w:webHidden/>
+              </w:rPr>
+              <w:fldChar w:fldCharType="begin"/>
+            </w:r>
+            <w:r>
+              <w:rPr>
+                <w:noProof/>
+                <w:webHidden/>
+              </w:rPr>
+              <w:instrText xml:space="preserve"> PAGEREF _Toc143454509 \h </w:instrText>
+            </w:r>
+            <w:r>
+              <w:rPr>
+                <w:noProof/>
+                <w:webHidden/>
+              </w:rPr>
+            </w:r>
+            <w:r>
+              <w:rPr>
+                <w:noProof/>
+                <w:webHidden/>
+              </w:rPr>
+              <w:fldChar w:fldCharType="separate"/>
+            </w:r>
+            <w:r>
+              <w:rPr>
+                <w:noProof/>
+                <w:webHidden/>
+              </w:rPr>
+              <w:t>19</w:t>
             </w:r>
             <w:r>
               <w:rPr>
@@ -2021,22 +2743,26 @@
             <w:rPr>
               <w:rFonts w:eastAsiaTheme="minorEastAsia"/>
               <w:noProof/>
+              <w:kern w:val="2"/>
               <w:lang w:eastAsia="en-GB"/>
+              <w14:ligatures w14:val="standardContextual"/>
             </w:rPr>
           </w:pPr>
-          <w:hyperlink w:anchor="_Toc76628526" w:history="1">
+          <w:hyperlink w:anchor="_Toc143454510" w:history="1">
             <w:r>
               <w:rPr>
                 <w:rStyle w:val="Hyperlink"/>
                 <w:noProof/>
               </w:rPr>
-              <w:t>3.5.1</w:t>
+              <w:t>4.3.1</w:t>
             </w:r>
             <w:r>
               <w:rPr>
                 <w:rFonts w:eastAsiaTheme="minorEastAsia"/>
                 <w:noProof/>
+                <w:kern w:val="2"/>
                 <w:lang w:eastAsia="en-GB"/>
+                <w14:ligatures w14:val="standardContextual"/>
               </w:rPr>
               <w:tab/>
             </w:r>
@@ -2045,7 +2771,7 @@
                 <w:rStyle w:val="Hyperlink"/>
                 <w:noProof/>
               </w:rPr>
-              <w:t>General user interface elements</w:t>
+              <w:t>Change an AS4 endpoint URL</w:t>
             </w:r>
             <w:r>
               <w:rPr>
@@ -2066,7 +2792,7 @@
                 <w:noProof/>
                 <w:webHidden/>
               </w:rPr>
-              <w:instrText xml:space="preserve"> PAGEREF _Toc76628526 \h </w:instrText>
+              <w:instrText xml:space="preserve"> PAGEREF _Toc143454510 \h </w:instrText>
             </w:r>
             <w:r>
               <w:rPr>
@@ -2086,7 +2812,7 @@
                 <w:noProof/>
                 <w:webHidden/>
               </w:rPr>
-              <w:t>10</w:t>
+              <w:t>19</w:t>
             </w:r>
             <w:r>
               <w:rPr>
@@ -2107,22 +2833,26 @@
             <w:rPr>
               <w:rFonts w:eastAsiaTheme="minorEastAsia"/>
               <w:noProof/>
+              <w:kern w:val="2"/>
               <w:lang w:eastAsia="en-GB"/>
+              <w14:ligatures w14:val="standardContextual"/>
             </w:rPr>
           </w:pPr>
-          <w:hyperlink w:anchor="_Toc76628527" w:history="1">
+          <w:hyperlink w:anchor="_Toc143454511" w:history="1">
             <w:r>
               <w:rPr>
                 <w:rStyle w:val="Hyperlink"/>
                 <w:noProof/>
               </w:rPr>
-              <w:t>3.5.2</w:t>
+              <w:t>4.3.2</w:t>
             </w:r>
             <w:r>
               <w:rPr>
                 <w:rFonts w:eastAsiaTheme="minorEastAsia"/>
                 <w:noProof/>
+                <w:kern w:val="2"/>
                 <w:lang w:eastAsia="en-GB"/>
+                <w14:ligatures w14:val="standardContextual"/>
               </w:rPr>
               <w:tab/>
             </w:r>
@@ -2131,7 +2861,7 @@
                 <w:rStyle w:val="Hyperlink"/>
                 <w:noProof/>
               </w:rPr>
-              <w:t>Change default password (highly recommended)</w:t>
+              <w:t>Change/update an AS4 certificate</w:t>
             </w:r>
             <w:r>
               <w:rPr>
@@ -2152,7 +2882,7 @@
                 <w:noProof/>
                 <w:webHidden/>
               </w:rPr>
-              <w:instrText xml:space="preserve"> PAGEREF _Toc76628527 \h </w:instrText>
+              <w:instrText xml:space="preserve"> PAGEREF _Toc143454511 \h </w:instrText>
             </w:r>
             <w:r>
               <w:rPr>
@@ -2172,7 +2902,7 @@
                 <w:noProof/>
                 <w:webHidden/>
               </w:rPr>
-              <w:t>11</w:t>
+              <w:t>19</w:t>
             </w:r>
             <w:r>
               <w:rPr>
@@ -2193,22 +2923,26 @@
             <w:rPr>
               <w:rFonts w:eastAsiaTheme="minorEastAsia"/>
               <w:noProof/>
+              <w:kern w:val="2"/>
               <w:lang w:eastAsia="en-GB"/>
+              <w14:ligatures w14:val="standardContextual"/>
             </w:rPr>
           </w:pPr>
-          <w:hyperlink w:anchor="_Toc76628528" w:history="1">
+          <w:hyperlink w:anchor="_Toc143454512" w:history="1">
             <w:r>
               <w:rPr>
                 <w:rStyle w:val="Hyperlink"/>
                 <w:noProof/>
               </w:rPr>
-              <w:t>3.5.3</w:t>
+              <w:t>4.3.3</w:t>
             </w:r>
             <w:r>
               <w:rPr>
                 <w:rFonts w:eastAsiaTheme="minorEastAsia"/>
                 <w:noProof/>
+                <w:kern w:val="2"/>
                 <w:lang w:eastAsia="en-GB"/>
+                <w14:ligatures w14:val="standardContextual"/>
               </w:rPr>
               <w:tab/>
             </w:r>
@@ -2217,7 +2951,7 @@
                 <w:rStyle w:val="Hyperlink"/>
                 <w:noProof/>
               </w:rPr>
-              <w:t>Change default email address (optional)</w:t>
+              <w:t>Change/update an SMP certificate</w:t>
             </w:r>
             <w:r>
               <w:rPr>
@@ -2238,7 +2972,7 @@
                 <w:noProof/>
                 <w:webHidden/>
               </w:rPr>
-              <w:instrText xml:space="preserve"> PAGEREF _Toc76628528 \h </w:instrText>
+              <w:instrText xml:space="preserve"> PAGEREF _Toc143454512 \h </w:instrText>
             </w:r>
             <w:r>
               <w:rPr>
@@ -2258,265 +2992,7 @@
                 <w:noProof/>
                 <w:webHidden/>
               </w:rPr>
-              <w:t>12</w:t>
-            </w:r>
-            <w:r>
-              <w:rPr>
-                <w:noProof/>
-                <w:webHidden/>
-              </w:rPr>
-              <w:fldChar w:fldCharType="end"/>
-            </w:r>
-          </w:hyperlink>
-        </w:p>
-        <w:p>
-          <w:pPr>
-            <w:pStyle w:val="Verzeichnis3"/>
-            <w:tabs>
-              <w:tab w:val="left" w:pos="1320"/>
-              <w:tab w:val="right" w:leader="dot" w:pos="9062"/>
-            </w:tabs>
-            <w:rPr>
-              <w:rFonts w:eastAsiaTheme="minorEastAsia"/>
-              <w:noProof/>
-              <w:lang w:eastAsia="en-GB"/>
-            </w:rPr>
-          </w:pPr>
-          <w:hyperlink w:anchor="_Toc76628529" w:history="1">
-            <w:r>
-              <w:rPr>
-                <w:rStyle w:val="Hyperlink"/>
-                <w:noProof/>
-              </w:rPr>
-              <w:t>3.5.4</w:t>
-            </w:r>
-            <w:r>
-              <w:rPr>
-                <w:rFonts w:eastAsiaTheme="minorEastAsia"/>
-                <w:noProof/>
-                <w:lang w:eastAsia="en-GB"/>
-              </w:rPr>
-              <w:tab/>
-            </w:r>
-            <w:r>
-              <w:rPr>
-                <w:rStyle w:val="Hyperlink"/>
-                <w:noProof/>
-              </w:rPr>
-              <w:t>Select the SML for usage</w:t>
-            </w:r>
-            <w:r>
-              <w:rPr>
-                <w:noProof/>
-                <w:webHidden/>
-              </w:rPr>
-              <w:tab/>
-            </w:r>
-            <w:r>
-              <w:rPr>
-                <w:noProof/>
-                <w:webHidden/>
-              </w:rPr>
-              <w:fldChar w:fldCharType="begin"/>
-            </w:r>
-            <w:r>
-              <w:rPr>
-                <w:noProof/>
-                <w:webHidden/>
-              </w:rPr>
-              <w:instrText xml:space="preserve"> PAGEREF _Toc76628529 \h </w:instrText>
-            </w:r>
-            <w:r>
-              <w:rPr>
-                <w:noProof/>
-                <w:webHidden/>
-              </w:rPr>
-            </w:r>
-            <w:r>
-              <w:rPr>
-                <w:noProof/>
-                <w:webHidden/>
-              </w:rPr>
-              <w:fldChar w:fldCharType="separate"/>
-            </w:r>
-            <w:r>
-              <w:rPr>
-                <w:noProof/>
-                <w:webHidden/>
-              </w:rPr>
-              <w:t>13</w:t>
-            </w:r>
-            <w:r>
-              <w:rPr>
-                <w:noProof/>
-                <w:webHidden/>
-              </w:rPr>
-              <w:fldChar w:fldCharType="end"/>
-            </w:r>
-          </w:hyperlink>
-        </w:p>
-        <w:p>
-          <w:pPr>
-            <w:pStyle w:val="Verzeichnis3"/>
-            <w:tabs>
-              <w:tab w:val="left" w:pos="1320"/>
-              <w:tab w:val="right" w:leader="dot" w:pos="9062"/>
-            </w:tabs>
-            <w:rPr>
-              <w:rFonts w:eastAsiaTheme="minorEastAsia"/>
-              <w:noProof/>
-              <w:lang w:eastAsia="en-GB"/>
-            </w:rPr>
-          </w:pPr>
-          <w:hyperlink w:anchor="_Toc76628530" w:history="1">
-            <w:r>
-              <w:rPr>
-                <w:rStyle w:val="Hyperlink"/>
-                <w:noProof/>
-              </w:rPr>
-              <w:t>3.5.5</w:t>
-            </w:r>
-            <w:r>
-              <w:rPr>
-                <w:rFonts w:eastAsiaTheme="minorEastAsia"/>
-                <w:noProof/>
-                <w:lang w:eastAsia="en-GB"/>
-              </w:rPr>
-              <w:tab/>
-            </w:r>
-            <w:r>
-              <w:rPr>
-                <w:rStyle w:val="Hyperlink"/>
-                <w:noProof/>
-              </w:rPr>
-              <w:t>Verify the configuration</w:t>
-            </w:r>
-            <w:r>
-              <w:rPr>
-                <w:noProof/>
-                <w:webHidden/>
-              </w:rPr>
-              <w:tab/>
-            </w:r>
-            <w:r>
-              <w:rPr>
-                <w:noProof/>
-                <w:webHidden/>
-              </w:rPr>
-              <w:fldChar w:fldCharType="begin"/>
-            </w:r>
-            <w:r>
-              <w:rPr>
-                <w:noProof/>
-                <w:webHidden/>
-              </w:rPr>
-              <w:instrText xml:space="preserve"> PAGEREF _Toc76628530 \h </w:instrText>
-            </w:r>
-            <w:r>
-              <w:rPr>
-                <w:noProof/>
-                <w:webHidden/>
-              </w:rPr>
-            </w:r>
-            <w:r>
-              <w:rPr>
-                <w:noProof/>
-                <w:webHidden/>
-              </w:rPr>
-              <w:fldChar w:fldCharType="separate"/>
-            </w:r>
-            <w:r>
-              <w:rPr>
-                <w:noProof/>
-                <w:webHidden/>
-              </w:rPr>
-              <w:t>15</w:t>
-            </w:r>
-            <w:r>
-              <w:rPr>
-                <w:noProof/>
-                <w:webHidden/>
-              </w:rPr>
-              <w:fldChar w:fldCharType="end"/>
-            </w:r>
-          </w:hyperlink>
-        </w:p>
-        <w:p>
-          <w:pPr>
-            <w:pStyle w:val="Verzeichnis3"/>
-            <w:tabs>
-              <w:tab w:val="left" w:pos="1320"/>
-              <w:tab w:val="right" w:leader="dot" w:pos="9062"/>
-            </w:tabs>
-            <w:rPr>
-              <w:rFonts w:eastAsiaTheme="minorEastAsia"/>
-              <w:noProof/>
-              <w:lang w:eastAsia="en-GB"/>
-            </w:rPr>
-          </w:pPr>
-          <w:hyperlink w:anchor="_Toc76628531" w:history="1">
-            <w:r>
-              <w:rPr>
-                <w:rStyle w:val="Hyperlink"/>
-                <w:noProof/>
-              </w:rPr>
-              <w:t>3.5.6</w:t>
-            </w:r>
-            <w:r>
-              <w:rPr>
-                <w:rFonts w:eastAsiaTheme="minorEastAsia"/>
-                <w:noProof/>
-                <w:lang w:eastAsia="en-GB"/>
-              </w:rPr>
-              <w:tab/>
-            </w:r>
-            <w:r>
-              <w:rPr>
-                <w:rStyle w:val="Hyperlink"/>
-                <w:noProof/>
-              </w:rPr>
-              <w:t>Register the SMP to the SML</w:t>
-            </w:r>
-            <w:r>
-              <w:rPr>
-                <w:noProof/>
-                <w:webHidden/>
-              </w:rPr>
-              <w:tab/>
-            </w:r>
-            <w:r>
-              <w:rPr>
-                <w:noProof/>
-                <w:webHidden/>
-              </w:rPr>
-              <w:fldChar w:fldCharType="begin"/>
-            </w:r>
-            <w:r>
-              <w:rPr>
-                <w:noProof/>
-                <w:webHidden/>
-              </w:rPr>
-              <w:instrText xml:space="preserve"> PAGEREF _Toc76628531 \h </w:instrText>
-            </w:r>
-            <w:r>
-              <w:rPr>
-                <w:noProof/>
-                <w:webHidden/>
-              </w:rPr>
-            </w:r>
-            <w:r>
-              <w:rPr>
-                <w:noProof/>
-                <w:webHidden/>
-              </w:rPr>
-              <w:fldChar w:fldCharType="separate"/>
-            </w:r>
-            <w:r>
-              <w:rPr>
-                <w:noProof/>
-                <w:webHidden/>
-              </w:rPr>
-              <w:t>16</w:t>
+              <w:t>19</w:t>
             </w:r>
             <w:r>
               <w:rPr>
@@ -2537,22 +3013,26 @@
             <w:rPr>
               <w:rFonts w:eastAsiaTheme="minorEastAsia"/>
               <w:noProof/>
+              <w:kern w:val="2"/>
               <w:lang w:eastAsia="en-GB"/>
+              <w14:ligatures w14:val="standardContextual"/>
             </w:rPr>
           </w:pPr>
-          <w:hyperlink w:anchor="_Toc76628532" w:history="1">
+          <w:hyperlink w:anchor="_Toc143454513" w:history="1">
             <w:r>
               <w:rPr>
                 <w:rStyle w:val="Hyperlink"/>
                 <w:noProof/>
               </w:rPr>
-              <w:t>4</w:t>
+              <w:t>5</w:t>
             </w:r>
             <w:r>
               <w:rPr>
                 <w:rFonts w:eastAsiaTheme="minorEastAsia"/>
                 <w:noProof/>
+                <w:kern w:val="2"/>
                 <w:lang w:eastAsia="en-GB"/>
+                <w14:ligatures w14:val="standardContextual"/>
               </w:rPr>
               <w:tab/>
             </w:r>
@@ -2561,7 +3041,7 @@
                 <w:rStyle w:val="Hyperlink"/>
                 <w:noProof/>
               </w:rPr>
-              <w:t>Operating the SMP</w:t>
+              <w:t>Taking an SMP offline</w:t>
             </w:r>
             <w:r>
               <w:rPr>
@@ -2582,7 +3062,7 @@
                 <w:noProof/>
                 <w:webHidden/>
               </w:rPr>
-              <w:instrText xml:space="preserve"> PAGEREF _Toc76628532 \h </w:instrText>
+              <w:instrText xml:space="preserve"> PAGEREF _Toc143454513 \h </w:instrText>
             </w:r>
             <w:r>
               <w:rPr>
@@ -2602,609 +3082,7 @@
                 <w:noProof/>
                 <w:webHidden/>
               </w:rPr>
-              <w:t>17</w:t>
-            </w:r>
-            <w:r>
-              <w:rPr>
-                <w:noProof/>
-                <w:webHidden/>
-              </w:rPr>
-              <w:fldChar w:fldCharType="end"/>
-            </w:r>
-          </w:hyperlink>
-        </w:p>
-        <w:p>
-          <w:pPr>
-            <w:pStyle w:val="Verzeichnis2"/>
-            <w:tabs>
-              <w:tab w:val="left" w:pos="880"/>
-              <w:tab w:val="right" w:leader="dot" w:pos="9062"/>
-            </w:tabs>
-            <w:rPr>
-              <w:rFonts w:eastAsiaTheme="minorEastAsia"/>
-              <w:noProof/>
-              <w:lang w:eastAsia="en-GB"/>
-            </w:rPr>
-          </w:pPr>
-          <w:hyperlink w:anchor="_Toc76628533" w:history="1">
-            <w:r>
-              <w:rPr>
-                <w:rStyle w:val="Hyperlink"/>
-                <w:noProof/>
-              </w:rPr>
-              <w:t>4.1</w:t>
-            </w:r>
-            <w:r>
-              <w:rPr>
-                <w:rFonts w:eastAsiaTheme="minorEastAsia"/>
-                <w:noProof/>
-                <w:lang w:eastAsia="en-GB"/>
-              </w:rPr>
-              <w:tab/>
-            </w:r>
-            <w:r>
-              <w:rPr>
-                <w:rStyle w:val="Hyperlink"/>
-                <w:noProof/>
-              </w:rPr>
-              <w:t>Participant / Service Group management</w:t>
-            </w:r>
-            <w:r>
-              <w:rPr>
-                <w:noProof/>
-                <w:webHidden/>
-              </w:rPr>
-              <w:tab/>
-            </w:r>
-            <w:r>
-              <w:rPr>
-                <w:noProof/>
-                <w:webHidden/>
-              </w:rPr>
-              <w:fldChar w:fldCharType="begin"/>
-            </w:r>
-            <w:r>
-              <w:rPr>
-                <w:noProof/>
-                <w:webHidden/>
-              </w:rPr>
-              <w:instrText xml:space="preserve"> PAGEREF _Toc76628533 \h </w:instrText>
-            </w:r>
-            <w:r>
-              <w:rPr>
-                <w:noProof/>
-                <w:webHidden/>
-              </w:rPr>
-            </w:r>
-            <w:r>
-              <w:rPr>
-                <w:noProof/>
-                <w:webHidden/>
-              </w:rPr>
-              <w:fldChar w:fldCharType="separate"/>
-            </w:r>
-            <w:r>
-              <w:rPr>
-                <w:noProof/>
-                <w:webHidden/>
-              </w:rPr>
-              <w:t>17</w:t>
-            </w:r>
-            <w:r>
-              <w:rPr>
-                <w:noProof/>
-                <w:webHidden/>
-              </w:rPr>
-              <w:fldChar w:fldCharType="end"/>
-            </w:r>
-          </w:hyperlink>
-        </w:p>
-        <w:p>
-          <w:pPr>
-            <w:pStyle w:val="Verzeichnis2"/>
-            <w:tabs>
-              <w:tab w:val="left" w:pos="880"/>
-              <w:tab w:val="right" w:leader="dot" w:pos="9062"/>
-            </w:tabs>
-            <w:rPr>
-              <w:rFonts w:eastAsiaTheme="minorEastAsia"/>
-              <w:noProof/>
-              <w:lang w:eastAsia="en-GB"/>
-            </w:rPr>
-          </w:pPr>
-          <w:hyperlink w:anchor="_Toc76628534" w:history="1">
-            <w:r>
-              <w:rPr>
-                <w:rStyle w:val="Hyperlink"/>
-                <w:noProof/>
-              </w:rPr>
-              <w:t>4.2</w:t>
-            </w:r>
-            <w:r>
-              <w:rPr>
-                <w:rFonts w:eastAsiaTheme="minorEastAsia"/>
-                <w:noProof/>
-                <w:lang w:eastAsia="en-GB"/>
-              </w:rPr>
-              <w:tab/>
-            </w:r>
-            <w:r>
-              <w:rPr>
-                <w:rStyle w:val="Hyperlink"/>
-                <w:noProof/>
-              </w:rPr>
-              <w:t>Endpoint management</w:t>
-            </w:r>
-            <w:r>
-              <w:rPr>
-                <w:noProof/>
-                <w:webHidden/>
-              </w:rPr>
-              <w:tab/>
-            </w:r>
-            <w:r>
-              <w:rPr>
-                <w:noProof/>
-                <w:webHidden/>
-              </w:rPr>
-              <w:fldChar w:fldCharType="begin"/>
-            </w:r>
-            <w:r>
-              <w:rPr>
-                <w:noProof/>
-                <w:webHidden/>
-              </w:rPr>
-              <w:instrText xml:space="preserve"> PAGEREF _Toc76628534 \h </w:instrText>
-            </w:r>
-            <w:r>
-              <w:rPr>
-                <w:noProof/>
-                <w:webHidden/>
-              </w:rPr>
-            </w:r>
-            <w:r>
-              <w:rPr>
-                <w:noProof/>
-                <w:webHidden/>
-              </w:rPr>
-              <w:fldChar w:fldCharType="separate"/>
-            </w:r>
-            <w:r>
-              <w:rPr>
-                <w:noProof/>
-                <w:webHidden/>
-              </w:rPr>
-              <w:t>18</w:t>
-            </w:r>
-            <w:r>
-              <w:rPr>
-                <w:noProof/>
-                <w:webHidden/>
-              </w:rPr>
-              <w:fldChar w:fldCharType="end"/>
-            </w:r>
-          </w:hyperlink>
-        </w:p>
-        <w:p>
-          <w:pPr>
-            <w:pStyle w:val="Verzeichnis2"/>
-            <w:tabs>
-              <w:tab w:val="left" w:pos="880"/>
-              <w:tab w:val="right" w:leader="dot" w:pos="9062"/>
-            </w:tabs>
-            <w:rPr>
-              <w:rFonts w:eastAsiaTheme="minorEastAsia"/>
-              <w:noProof/>
-              <w:lang w:eastAsia="en-GB"/>
-            </w:rPr>
-          </w:pPr>
-          <w:hyperlink w:anchor="_Toc76628535" w:history="1">
-            <w:r>
-              <w:rPr>
-                <w:rStyle w:val="Hyperlink"/>
-                <w:noProof/>
-              </w:rPr>
-              <w:t>4.3</w:t>
-            </w:r>
-            <w:r>
-              <w:rPr>
-                <w:rFonts w:eastAsiaTheme="minorEastAsia"/>
-                <w:noProof/>
-                <w:lang w:eastAsia="en-GB"/>
-              </w:rPr>
-              <w:tab/>
-            </w:r>
-            <w:r>
-              <w:rPr>
-                <w:rStyle w:val="Hyperlink"/>
-                <w:noProof/>
-              </w:rPr>
-              <w:t>Maintenance tasks</w:t>
-            </w:r>
-            <w:r>
-              <w:rPr>
-                <w:noProof/>
-                <w:webHidden/>
-              </w:rPr>
-              <w:tab/>
-            </w:r>
-            <w:r>
-              <w:rPr>
-                <w:noProof/>
-                <w:webHidden/>
-              </w:rPr>
-              <w:fldChar w:fldCharType="begin"/>
-            </w:r>
-            <w:r>
-              <w:rPr>
-                <w:noProof/>
-                <w:webHidden/>
-              </w:rPr>
-              <w:instrText xml:space="preserve"> PAGEREF _Toc76628535 \h </w:instrText>
-            </w:r>
-            <w:r>
-              <w:rPr>
-                <w:noProof/>
-                <w:webHidden/>
-              </w:rPr>
-            </w:r>
-            <w:r>
-              <w:rPr>
-                <w:noProof/>
-                <w:webHidden/>
-              </w:rPr>
-              <w:fldChar w:fldCharType="separate"/>
-            </w:r>
-            <w:r>
-              <w:rPr>
-                <w:noProof/>
-                <w:webHidden/>
-              </w:rPr>
               <w:t>20</w:t>
-            </w:r>
-            <w:r>
-              <w:rPr>
-                <w:noProof/>
-                <w:webHidden/>
-              </w:rPr>
-              <w:fldChar w:fldCharType="end"/>
-            </w:r>
-          </w:hyperlink>
-        </w:p>
-        <w:p>
-          <w:pPr>
-            <w:pStyle w:val="Verzeichnis3"/>
-            <w:tabs>
-              <w:tab w:val="left" w:pos="1320"/>
-              <w:tab w:val="right" w:leader="dot" w:pos="9062"/>
-            </w:tabs>
-            <w:rPr>
-              <w:rFonts w:eastAsiaTheme="minorEastAsia"/>
-              <w:noProof/>
-              <w:lang w:eastAsia="en-GB"/>
-            </w:rPr>
-          </w:pPr>
-          <w:hyperlink w:anchor="_Toc76628536" w:history="1">
-            <w:r>
-              <w:rPr>
-                <w:rStyle w:val="Hyperlink"/>
-                <w:noProof/>
-              </w:rPr>
-              <w:t>4.3.1</w:t>
-            </w:r>
-            <w:r>
-              <w:rPr>
-                <w:rFonts w:eastAsiaTheme="minorEastAsia"/>
-                <w:noProof/>
-                <w:lang w:eastAsia="en-GB"/>
-              </w:rPr>
-              <w:tab/>
-            </w:r>
-            <w:r>
-              <w:rPr>
-                <w:rStyle w:val="Hyperlink"/>
-                <w:noProof/>
-              </w:rPr>
-              <w:t>Change an AS4 endpoint URL</w:t>
-            </w:r>
-            <w:r>
-              <w:rPr>
-                <w:noProof/>
-                <w:webHidden/>
-              </w:rPr>
-              <w:tab/>
-            </w:r>
-            <w:r>
-              <w:rPr>
-                <w:noProof/>
-                <w:webHidden/>
-              </w:rPr>
-              <w:fldChar w:fldCharType="begin"/>
-            </w:r>
-            <w:r>
-              <w:rPr>
-                <w:noProof/>
-                <w:webHidden/>
-              </w:rPr>
-              <w:instrText xml:space="preserve"> PAGEREF _Toc76628536 \h </w:instrText>
-            </w:r>
-            <w:r>
-              <w:rPr>
-                <w:noProof/>
-                <w:webHidden/>
-              </w:rPr>
-            </w:r>
-            <w:r>
-              <w:rPr>
-                <w:noProof/>
-                <w:webHidden/>
-              </w:rPr>
-              <w:fldChar w:fldCharType="separate"/>
-            </w:r>
-            <w:r>
-              <w:rPr>
-                <w:noProof/>
-                <w:webHidden/>
-              </w:rPr>
-              <w:t>20</w:t>
-            </w:r>
-            <w:r>
-              <w:rPr>
-                <w:noProof/>
-                <w:webHidden/>
-              </w:rPr>
-              <w:fldChar w:fldCharType="end"/>
-            </w:r>
-          </w:hyperlink>
-        </w:p>
-        <w:p>
-          <w:pPr>
-            <w:pStyle w:val="Verzeichnis3"/>
-            <w:tabs>
-              <w:tab w:val="left" w:pos="1320"/>
-              <w:tab w:val="right" w:leader="dot" w:pos="9062"/>
-            </w:tabs>
-            <w:rPr>
-              <w:rFonts w:eastAsiaTheme="minorEastAsia"/>
-              <w:noProof/>
-              <w:lang w:eastAsia="en-GB"/>
-            </w:rPr>
-          </w:pPr>
-          <w:hyperlink w:anchor="_Toc76628537" w:history="1">
-            <w:r>
-              <w:rPr>
-                <w:rStyle w:val="Hyperlink"/>
-                <w:noProof/>
-              </w:rPr>
-              <w:t>4.3.2</w:t>
-            </w:r>
-            <w:r>
-              <w:rPr>
-                <w:rFonts w:eastAsiaTheme="minorEastAsia"/>
-                <w:noProof/>
-                <w:lang w:eastAsia="en-GB"/>
-              </w:rPr>
-              <w:tab/>
-            </w:r>
-            <w:r>
-              <w:rPr>
-                <w:rStyle w:val="Hyperlink"/>
-                <w:noProof/>
-              </w:rPr>
-              <w:t>Change/update an AS4 certificate</w:t>
-            </w:r>
-            <w:r>
-              <w:rPr>
-                <w:noProof/>
-                <w:webHidden/>
-              </w:rPr>
-              <w:tab/>
-            </w:r>
-            <w:r>
-              <w:rPr>
-                <w:noProof/>
-                <w:webHidden/>
-              </w:rPr>
-              <w:fldChar w:fldCharType="begin"/>
-            </w:r>
-            <w:r>
-              <w:rPr>
-                <w:noProof/>
-                <w:webHidden/>
-              </w:rPr>
-              <w:instrText xml:space="preserve"> PAGEREF _Toc76628537 \h </w:instrText>
-            </w:r>
-            <w:r>
-              <w:rPr>
-                <w:noProof/>
-                <w:webHidden/>
-              </w:rPr>
-            </w:r>
-            <w:r>
-              <w:rPr>
-                <w:noProof/>
-                <w:webHidden/>
-              </w:rPr>
-              <w:fldChar w:fldCharType="separate"/>
-            </w:r>
-            <w:r>
-              <w:rPr>
-                <w:noProof/>
-                <w:webHidden/>
-              </w:rPr>
-              <w:t>20</w:t>
-            </w:r>
-            <w:r>
-              <w:rPr>
-                <w:noProof/>
-                <w:webHidden/>
-              </w:rPr>
-              <w:fldChar w:fldCharType="end"/>
-            </w:r>
-          </w:hyperlink>
-        </w:p>
-        <w:p>
-          <w:pPr>
-            <w:pStyle w:val="Verzeichnis3"/>
-            <w:tabs>
-              <w:tab w:val="left" w:pos="1320"/>
-              <w:tab w:val="right" w:leader="dot" w:pos="9062"/>
-            </w:tabs>
-            <w:rPr>
-              <w:rFonts w:eastAsiaTheme="minorEastAsia"/>
-              <w:noProof/>
-              <w:lang w:eastAsia="en-GB"/>
-            </w:rPr>
-          </w:pPr>
-          <w:hyperlink w:anchor="_Toc76628538" w:history="1">
-            <w:r>
-              <w:rPr>
-                <w:rStyle w:val="Hyperlink"/>
-                <w:noProof/>
-              </w:rPr>
-              <w:t>4.3.3</w:t>
-            </w:r>
-            <w:r>
-              <w:rPr>
-                <w:rFonts w:eastAsiaTheme="minorEastAsia"/>
-                <w:noProof/>
-                <w:lang w:eastAsia="en-GB"/>
-              </w:rPr>
-              <w:tab/>
-            </w:r>
-            <w:r>
-              <w:rPr>
-                <w:rStyle w:val="Hyperlink"/>
-                <w:noProof/>
-              </w:rPr>
-              <w:t>Change/update an SMP certificate</w:t>
-            </w:r>
-            <w:r>
-              <w:rPr>
-                <w:noProof/>
-                <w:webHidden/>
-              </w:rPr>
-              <w:tab/>
-            </w:r>
-            <w:r>
-              <w:rPr>
-                <w:noProof/>
-                <w:webHidden/>
-              </w:rPr>
-              <w:fldChar w:fldCharType="begin"/>
-            </w:r>
-            <w:r>
-              <w:rPr>
-                <w:noProof/>
-                <w:webHidden/>
-              </w:rPr>
-              <w:instrText xml:space="preserve"> PAGEREF _Toc76628538 \h </w:instrText>
-            </w:r>
-            <w:r>
-              <w:rPr>
-                <w:noProof/>
-                <w:webHidden/>
-              </w:rPr>
-            </w:r>
-            <w:r>
-              <w:rPr>
-                <w:noProof/>
-                <w:webHidden/>
-              </w:rPr>
-              <w:fldChar w:fldCharType="separate"/>
-            </w:r>
-            <w:r>
-              <w:rPr>
-                <w:noProof/>
-                <w:webHidden/>
-              </w:rPr>
-              <w:t>20</w:t>
-            </w:r>
-            <w:r>
-              <w:rPr>
-                <w:noProof/>
-                <w:webHidden/>
-              </w:rPr>
-              <w:fldChar w:fldCharType="end"/>
-            </w:r>
-          </w:hyperlink>
-        </w:p>
-        <w:p>
-          <w:pPr>
-            <w:pStyle w:val="Verzeichnis1"/>
-            <w:tabs>
-              <w:tab w:val="left" w:pos="440"/>
-              <w:tab w:val="right" w:leader="dot" w:pos="9062"/>
-            </w:tabs>
-            <w:rPr>
-              <w:rFonts w:eastAsiaTheme="minorEastAsia"/>
-              <w:noProof/>
-              <w:lang w:eastAsia="en-GB"/>
-            </w:rPr>
-          </w:pPr>
-          <w:hyperlink w:anchor="_Toc76628539" w:history="1">
-            <w:r>
-              <w:rPr>
-                <w:rStyle w:val="Hyperlink"/>
-                <w:noProof/>
-              </w:rPr>
-              <w:t>5</w:t>
-            </w:r>
-            <w:r>
-              <w:rPr>
-                <w:rFonts w:eastAsiaTheme="minorEastAsia"/>
-                <w:noProof/>
-                <w:lang w:eastAsia="en-GB"/>
-              </w:rPr>
-              <w:tab/>
-            </w:r>
-            <w:r>
-              <w:rPr>
-                <w:rStyle w:val="Hyperlink"/>
-                <w:noProof/>
-              </w:rPr>
-              <w:t>Taking an SMP offline</w:t>
-            </w:r>
-            <w:r>
-              <w:rPr>
-                <w:noProof/>
-                <w:webHidden/>
-              </w:rPr>
-              <w:tab/>
-            </w:r>
-            <w:r>
-              <w:rPr>
-                <w:noProof/>
-                <w:webHidden/>
-              </w:rPr>
-              <w:fldChar w:fldCharType="begin"/>
-            </w:r>
-            <w:r>
-              <w:rPr>
-                <w:noProof/>
-                <w:webHidden/>
-              </w:rPr>
-              <w:instrText xml:space="preserve"> PAGEREF _Toc76628539 \h </w:instrText>
-            </w:r>
-            <w:r>
-              <w:rPr>
-                <w:noProof/>
-                <w:webHidden/>
-              </w:rPr>
-            </w:r>
-            <w:r>
-              <w:rPr>
-                <w:noProof/>
-                <w:webHidden/>
-              </w:rPr>
-              <w:fldChar w:fldCharType="separate"/>
-            </w:r>
-            <w:r>
-              <w:rPr>
-                <w:noProof/>
-                <w:webHidden/>
-              </w:rPr>
-              <w:t>21</w:t>
             </w:r>
             <w:r>
               <w:rPr>
@@ -3271,6 +3149,7 @@
           <w:rFonts w:cs="Arial"/>
           <w:szCs w:val="28"/>
         </w:rPr>
+        <w:lastRenderedPageBreak/>
         <w:t>This deliverable contains original unpublished work except where clearly indicated otherwise. Acknowledgement of previously published material and of the work of others has been made through appropriate citation, quotation or both.</w:t>
       </w:r>
     </w:p>
@@ -3463,7 +3342,7 @@
       <w:pPr>
         <w:pStyle w:val="berschrift1"/>
       </w:pPr>
-      <w:bookmarkStart w:id="0" w:name="_Toc76628505"/>
+      <w:bookmarkStart w:id="0" w:name="_Toc143454482"/>
       <w:r>
         <w:lastRenderedPageBreak/>
         <w:t>Introduction</w:t>
@@ -3539,7 +3418,7 @@
       <w:pPr>
         <w:pStyle w:val="berschrift2"/>
       </w:pPr>
-      <w:bookmarkStart w:id="1" w:name="_Toc76628506"/>
+      <w:bookmarkStart w:id="1" w:name="_Toc143454483"/>
       <w:r>
         <w:t>Terminology</w:t>
       </w:r>
@@ -3575,7 +3454,7 @@
       <w:pPr>
         <w:pStyle w:val="berschrift2"/>
       </w:pPr>
-      <w:bookmarkStart w:id="2" w:name="_Toc76628507"/>
+      <w:bookmarkStart w:id="2" w:name="_Toc143454484"/>
       <w:r>
         <w:t>Bibliography</w:t>
       </w:r>
@@ -3663,7 +3542,7 @@
         <w:t>.</w:t>
       </w:r>
       <w:r>
-        <w:t>1</w:t>
+        <w:t>2</w:t>
       </w:r>
       <w:r>
         <w:t>.0, 2</w:t>
@@ -3672,19 +3551,22 @@
         <w:t>0</w:t>
       </w:r>
       <w:r>
-        <w:t>21</w:t>
+        <w:t>2</w:t>
+      </w:r>
+      <w:r>
+        <w:t>3</w:t>
       </w:r>
       <w:r>
         <w:t>-</w:t>
       </w:r>
       <w:r>
-        <w:t>12</w:t>
+        <w:t>06</w:t>
       </w:r>
       <w:r>
         <w:t>-</w:t>
       </w:r>
       <w:r>
-        <w:t>10</w:t>
+        <w:t>19</w:t>
       </w:r>
       <w:r>
         <w:t>,</w:t>
@@ -3692,14 +3574,30 @@
       <w:r>
         <w:br/>
       </w:r>
-      <w:hyperlink r:id="rId12" w:history="1">
-        <w:r>
-          <w:rPr>
-            <w:rStyle w:val="Hyperlink"/>
-          </w:rPr>
-          <w:t>https://docs.peppol.eu/edelivery/policies/PEPPOL-EDN-Policy-for-use-of-identifiers-4.1.0-2020-03-11.pdf</w:t>
-        </w:r>
-      </w:hyperlink>
+      <w:r>
+        <w:fldChar w:fldCharType="begin"/>
+      </w:r>
+      <w:r>
+        <w:instrText>HYPERLINK "</w:instrText>
+      </w:r>
+      <w:r>
+        <w:instrText>https://docs.peppol.eu/edelivery/policies/PEPPOL-EDN-Policy-for-use-of-identifiers-4.2.0-2023-06-19.pdf</w:instrText>
+      </w:r>
+      <w:r>
+        <w:instrText>"</w:instrText>
+      </w:r>
+      <w:r>
+        <w:fldChar w:fldCharType="separate"/>
+      </w:r>
+      <w:r>
+        <w:rPr>
+          <w:rStyle w:val="Hyperlink"/>
+        </w:rPr>
+        <w:t>https://docs.peppol.eu/edelivery/policies/PEPPOL-EDN-Policy-for-use-of-identifiers-4.2.0-2023-06-19.pdf</w:t>
+      </w:r>
+      <w:r>
+        <w:fldChar w:fldCharType="end"/>
+      </w:r>
     </w:p>
     <w:p>
       <w:pPr>
@@ -3717,7 +3615,7 @@
       <w:r>
         <w:br/>
       </w:r>
-      <w:hyperlink r:id="rId13" w:history="1">
+      <w:hyperlink r:id="rId12" w:history="1">
         <w:r>
           <w:rPr>
             <w:rStyle w:val="Hyperlink"/>
@@ -3771,7 +3669,7 @@
       <w:r>
         <w:br/>
       </w:r>
-      <w:hyperlink r:id="rId14" w:history="1">
+      <w:hyperlink r:id="rId13" w:history="1">
         <w:r>
           <w:rPr>
             <w:rStyle w:val="Hyperlink"/>
@@ -3784,7 +3682,7 @@
       <w:pPr>
         <w:pStyle w:val="berschrift1"/>
       </w:pPr>
-      <w:bookmarkStart w:id="7" w:name="_Toc76628508"/>
+      <w:bookmarkStart w:id="7" w:name="_Toc143454485"/>
       <w:r>
         <w:lastRenderedPageBreak/>
         <w:t>Prerequisites</w:t>
@@ -3815,7 +3713,7 @@
       <w:pPr>
         <w:pStyle w:val="berschrift2"/>
       </w:pPr>
-      <w:bookmarkStart w:id="8" w:name="_Toc76628509"/>
+      <w:bookmarkStart w:id="8" w:name="_Toc143454486"/>
       <w:r>
         <w:t>Hardware minimum requirements</w:t>
       </w:r>
@@ -3890,7 +3788,7 @@
       <w:pPr>
         <w:pStyle w:val="berschrift2"/>
       </w:pPr>
-      <w:bookmarkStart w:id="9" w:name="_Toc76628510"/>
+      <w:bookmarkStart w:id="9" w:name="_Toc143454487"/>
       <w:r>
         <w:t>Software minimum requirements</w:t>
       </w:r>
@@ -3905,7 +3803,13 @@
         </w:numPr>
       </w:pPr>
       <w:r>
-        <w:t>Java 1.8 or newer</w:t>
+        <w:t xml:space="preserve">Java </w:t>
+      </w:r>
+      <w:r>
+        <w:t>11</w:t>
+      </w:r>
+      <w:r>
+        <w:t xml:space="preserve"> or newer</w:t>
       </w:r>
       <w:r>
         <w:t xml:space="preserve"> – it was tested with </w:t>
@@ -3931,7 +3835,13 @@
         </w:numPr>
       </w:pPr>
       <w:r>
-        <w:t>Tomcat 8.5 or 9.</w:t>
+        <w:t xml:space="preserve">Tomcat </w:t>
+      </w:r>
+      <w:r>
+        <w:t>10</w:t>
+      </w:r>
+      <w:r>
+        <w:t>.</w:t>
       </w:r>
       <w:r>
         <w:t>x</w:t>
@@ -3942,14 +3852,31 @@
       <w:r>
         <w:t xml:space="preserve">the </w:t>
       </w:r>
-      <w:r>
-        <w:t xml:space="preserve">JavaEE </w:t>
+      <w:proofErr w:type="spellStart"/>
+      <w:r>
+        <w:t>Ja</w:t>
+      </w:r>
+      <w:r>
+        <w:t>karta</w:t>
+      </w:r>
+      <w:r>
+        <w:t>EE</w:t>
+      </w:r>
+      <w:proofErr w:type="spellEnd"/>
+      <w:r>
+        <w:t xml:space="preserve"> </w:t>
       </w:r>
       <w:r>
         <w:t>application server</w:t>
       </w:r>
       <w:r>
-        <w:t xml:space="preserve"> – the SMP also works knowingly with Jetty and </w:t>
+        <w:t xml:space="preserve"> – the SMP also works knowingly with Jetty </w:t>
+      </w:r>
+      <w:r>
+        <w:t xml:space="preserve">11.x </w:t>
+      </w:r>
+      <w:r>
+        <w:t xml:space="preserve">and </w:t>
       </w:r>
       <w:proofErr w:type="spellStart"/>
       <w:r>
@@ -3971,6 +3898,9 @@
       <w:r>
         <w:t xml:space="preserve"> for TLS handling</w:t>
       </w:r>
+      <w:r>
+        <w:t xml:space="preserve"> (for certain URL patterns only)</w:t>
+      </w:r>
     </w:p>
     <w:p>
       <w:pPr>
@@ -4052,7 +3982,7 @@
         <w:pStyle w:val="berschrift2"/>
       </w:pPr>
       <w:bookmarkStart w:id="10" w:name="_Ref76075096"/>
-      <w:bookmarkStart w:id="11" w:name="_Toc76628511"/>
+      <w:bookmarkStart w:id="11" w:name="_Toc143454488"/>
       <w:r>
         <w:t>Certificates</w:t>
       </w:r>
@@ -4119,7 +4049,7 @@
                     <pic:cNvPicPr/>
                   </pic:nvPicPr>
                   <pic:blipFill>
-                    <a:blip r:embed="rId15"/>
+                    <a:blip r:embed="rId14"/>
                     <a:stretch>
                       <a:fillRect/>
                     </a:stretch>
@@ -4189,7 +4119,7 @@
       <w:pPr>
         <w:pStyle w:val="berschrift2"/>
       </w:pPr>
-      <w:bookmarkStart w:id="12" w:name="_Toc76628512"/>
+      <w:bookmarkStart w:id="12" w:name="_Toc143454489"/>
       <w:r>
         <w:t>Monitoring</w:t>
       </w:r>
@@ -4199,7 +4129,7 @@
       <w:r>
         <w:t xml:space="preserve">To include an instance of phoss SMP in your infrastructure monitoring, it is recommended to use the status API for that. See </w:t>
       </w:r>
-      <w:hyperlink r:id="rId16" w:history="1">
+      <w:hyperlink r:id="rId15" w:history="1">
         <w:r>
           <w:rPr>
             <w:rStyle w:val="Hyperlink"/>
@@ -4215,7 +4145,7 @@
       <w:pPr>
         <w:pStyle w:val="berschrift1"/>
       </w:pPr>
-      <w:bookmarkStart w:id="13" w:name="_Toc76628513"/>
+      <w:bookmarkStart w:id="13" w:name="_Toc143454490"/>
       <w:r>
         <w:lastRenderedPageBreak/>
         <w:t>phoss SMP introduction</w:t>
@@ -4226,7 +4156,7 @@
       <w:r>
         <w:t xml:space="preserve">phoss SMP is an Open Source SMP application developed by Philip Helger for usage in the Peppol and other eDelivery systems. The project website is </w:t>
       </w:r>
-      <w:hyperlink r:id="rId17" w:history="1">
+      <w:hyperlink r:id="rId16" w:history="1">
         <w:r>
           <w:rPr>
             <w:rStyle w:val="Hyperlink"/>
@@ -4237,7 +4167,7 @@
       <w:r>
         <w:t xml:space="preserve"> and a public Wiki is available at </w:t>
       </w:r>
-      <w:hyperlink r:id="rId18" w:history="1">
+      <w:hyperlink r:id="rId17" w:history="1">
         <w:r>
           <w:rPr>
             <w:rStyle w:val="Hyperlink"/>
@@ -4255,7 +4185,15 @@
         <w:t>web application that needs to be run in a</w:t>
       </w:r>
       <w:r>
-        <w:t xml:space="preserve"> JavaEE application server. It offers a web</w:t>
+        <w:t xml:space="preserve"> </w:t>
+      </w:r>
+      <w:proofErr w:type="spellStart"/>
+      <w:r>
+        <w:t>JavaEE</w:t>
+      </w:r>
+      <w:proofErr w:type="spellEnd"/>
+      <w:r>
+        <w:t xml:space="preserve"> application server. It offers a web</w:t>
       </w:r>
       <w:r>
         <w:t>-</w:t>
@@ -4264,14 +4202,20 @@
         <w:t>based GUI as well as a REST API for interacting with it.</w:t>
       </w:r>
       <w:r>
-        <w:t xml:space="preserve"> The current version, at the time of writing of this document, is v5.3.2.</w:t>
+        <w:t xml:space="preserve"> The current version, at the time of writing of this document, is </w:t>
+      </w:r>
+      <w:r>
+        <w:t>v7.0</w:t>
+      </w:r>
+      <w:r>
+        <w:t>.2.</w:t>
       </w:r>
     </w:p>
     <w:p>
       <w:pPr>
         <w:pStyle w:val="berschrift2"/>
       </w:pPr>
-      <w:bookmarkStart w:id="14" w:name="_Toc76628514"/>
+      <w:bookmarkStart w:id="14" w:name="_Toc143454491"/>
       <w:r>
         <w:t xml:space="preserve">Existing </w:t>
       </w:r>
@@ -4311,7 +4255,7 @@
         <w:pStyle w:val="berschrift2"/>
       </w:pPr>
       <w:bookmarkStart w:id="15" w:name="_Ref76074707"/>
-      <w:bookmarkStart w:id="16" w:name="_Toc76628515"/>
+      <w:bookmarkStart w:id="16" w:name="_Toc143454492"/>
       <w:r>
         <w:t>Version</w:t>
       </w:r>
@@ -4442,7 +4386,7 @@
       <w:pPr>
         <w:pStyle w:val="berschrift2"/>
       </w:pPr>
-      <w:bookmarkStart w:id="17" w:name="_Toc76628516"/>
+      <w:bookmarkStart w:id="17" w:name="_Toc143454493"/>
       <w:r>
         <w:t>Installation variants</w:t>
       </w:r>
@@ -4465,7 +4409,15 @@
         <w:t xml:space="preserve">Run it directly in an </w:t>
       </w:r>
       <w:r>
-        <w:t xml:space="preserve">existing JavaEE </w:t>
+        <w:t xml:space="preserve">existing </w:t>
+      </w:r>
+      <w:proofErr w:type="spellStart"/>
+      <w:r>
+        <w:t>JavaEE</w:t>
+      </w:r>
+      <w:proofErr w:type="spellEnd"/>
+      <w:r>
+        <w:t xml:space="preserve"> </w:t>
       </w:r>
       <w:r>
         <w:t>application server (like Tomcat or Jetty)</w:t>
@@ -4473,7 +4425,7 @@
       <w:r>
         <w:t xml:space="preserve">. In this case you need to download the binary WAR file from </w:t>
       </w:r>
-      <w:hyperlink r:id="rId19" w:history="1">
+      <w:hyperlink r:id="rId18" w:history="1">
         <w:r>
           <w:rPr>
             <w:rStyle w:val="Hyperlink"/>
@@ -4488,7 +4440,31 @@
         <w:rPr>
           <w:rStyle w:val="Codeinline"/>
         </w:rPr>
-        <w:t>phoss-smp-webapp-xml-5.3.2.war</w:t>
+        <w:t>phoss-smp-webapp-xml-</w:t>
+      </w:r>
+      <w:r>
+        <w:rPr>
+          <w:rStyle w:val="Codeinline"/>
+        </w:rPr>
+        <w:t>7</w:t>
+      </w:r>
+      <w:r>
+        <w:rPr>
+          <w:rStyle w:val="Codeinline"/>
+        </w:rPr>
+        <w:t>.</w:t>
+      </w:r>
+      <w:r>
+        <w:rPr>
+          <w:rStyle w:val="Codeinline"/>
+        </w:rPr>
+        <w:t>0</w:t>
+      </w:r>
+      <w:r>
+        <w:rPr>
+          <w:rStyle w:val="Codeinline"/>
+        </w:rPr>
+        <w:t>.2.war</w:t>
       </w:r>
       <w:r>
         <w:t xml:space="preserve"> for the XML backend)</w:t>
@@ -4511,7 +4487,7 @@
       <w:r>
         <w:t xml:space="preserve">. A description of the coordinates can be found at </w:t>
       </w:r>
-      <w:hyperlink r:id="rId20" w:history="1">
+      <w:hyperlink r:id="rId19" w:history="1">
         <w:r>
           <w:rPr>
             <w:rStyle w:val="Hyperlink"/>
@@ -4558,15 +4534,23 @@
     </w:p>
     <w:p>
       <w:r>
-        <w:t xml:space="preserve">Independent of the deployment option, the SMP needs a writable directory where it stores all </w:t>
+        <w:t xml:space="preserve">Independent of the deployment option, the SMP needs a writable directory where it stores all its data. When using a </w:t>
       </w:r>
       <w:proofErr w:type="spellStart"/>
       <w:r>
-        <w:t>it’s</w:t>
+        <w:t>JavaEE</w:t>
       </w:r>
       <w:proofErr w:type="spellEnd"/>
       <w:r>
-        <w:t xml:space="preserve"> data. When using a JavaEE application, the directory should be outside the JavaEE server directory (</w:t>
+        <w:t xml:space="preserve"> application, the directory should be outside the </w:t>
+      </w:r>
+      <w:proofErr w:type="spellStart"/>
+      <w:r>
+        <w:t>JavaEE</w:t>
+      </w:r>
+      <w:proofErr w:type="spellEnd"/>
+      <w:r>
+        <w:t xml:space="preserve"> server directory (</w:t>
       </w:r>
       <w:proofErr w:type="gramStart"/>
       <w:r>
@@ -4604,7 +4588,7 @@
       <w:r>
         <w:t xml:space="preserve">Application server specific detail configurations are described in the Wiki at </w:t>
       </w:r>
-      <w:hyperlink r:id="rId21" w:history="1">
+      <w:hyperlink r:id="rId20" w:history="1">
         <w:r>
           <w:rPr>
             <w:rStyle w:val="Hyperlink"/>
@@ -4620,7 +4604,7 @@
       <w:r>
         <w:t xml:space="preserve">Additional documentation on how a system can be hardened can be found at </w:t>
       </w:r>
-      <w:hyperlink r:id="rId22" w:history="1">
+      <w:hyperlink r:id="rId21" w:history="1">
         <w:r>
           <w:rPr>
             <w:rStyle w:val="Hyperlink"/>
@@ -4637,7 +4621,7 @@
         <w:pStyle w:val="berschrift3"/>
       </w:pPr>
       <w:bookmarkStart w:id="18" w:name="_Ref76628295"/>
-      <w:bookmarkStart w:id="19" w:name="_Toc76628517"/>
+      <w:bookmarkStart w:id="19" w:name="_Toc143454494"/>
       <w:r>
         <w:lastRenderedPageBreak/>
         <w:t>Path selection</w:t>
@@ -4716,11 +4700,9 @@
       <w:r>
         <w:t xml:space="preserve"> </w:t>
       </w:r>
-      <w:proofErr w:type="gramStart"/>
-      <w:r>
-        <w:t>Than</w:t>
-      </w:r>
-      <w:proofErr w:type="gramEnd"/>
+      <w:r>
+        <w:t>Then</w:t>
+      </w:r>
       <w:r>
         <w:t xml:space="preserve"> you MUST configure a reverse proxy that enforces the usage of the “/” path to the outside world.</w:t>
       </w:r>
@@ -4729,7 +4711,7 @@
       <w:pPr>
         <w:pStyle w:val="berschrift3"/>
       </w:pPr>
-      <w:bookmarkStart w:id="20" w:name="_Toc76628518"/>
+      <w:bookmarkStart w:id="20" w:name="_Toc143454495"/>
       <w:r>
         <w:t>Integrating with a reverse proxy</w:t>
       </w:r>
@@ -4760,7 +4742,7 @@
       <w:r>
         <w:t xml:space="preserve">. Details on how to integrate phoss SMP with a reverse proxy server like httpd, nginx and IIS are also described in the Wiki at </w:t>
       </w:r>
-      <w:hyperlink r:id="rId23" w:history="1">
+      <w:hyperlink r:id="rId22" w:history="1">
         <w:r>
           <w:rPr>
             <w:rStyle w:val="Hyperlink"/>
@@ -4776,7 +4758,7 @@
       <w:pPr>
         <w:pStyle w:val="berschrift3"/>
       </w:pPr>
-      <w:bookmarkStart w:id="21" w:name="_Toc76628519"/>
+      <w:bookmarkStart w:id="21" w:name="_Toc143454496"/>
       <w:r>
         <w:t>Security considerations</w:t>
       </w:r>
@@ -4784,7 +4766,13 @@
     </w:p>
     <w:p>
       <w:r>
-        <w:t xml:space="preserve">From a security perspective, the recommended scenario is to additionally configure the SMP to run on HTTPS (on any port other than 80), and do the modifying actions only via HTTPS. </w:t>
+        <w:t>From a security perspective, the recommended scenario is to additionally configure the SMP to run on HTTPS (on any port other than 80), and do the modifying actions</w:t>
+      </w:r>
+      <w:r>
+        <w:t xml:space="preserve"> (PUT, POST, DELETE)</w:t>
+      </w:r>
+      <w:r>
+        <w:t xml:space="preserve"> only via HTTPS. </w:t>
       </w:r>
       <w:proofErr w:type="spellStart"/>
       <w:r>
@@ -4792,12 +4780,18 @@
       </w:r>
       <w:proofErr w:type="spellEnd"/>
       <w:r>
-        <w:t xml:space="preserve"> is required anyway but the data is not readable by third-parties because of the underlying transport security. This is something that is currently technically not available but should be used as a convention when running an SMP with this implementation.</w:t>
+        <w:t xml:space="preserve"> </w:t>
+      </w:r>
+      <w:r>
+        <w:t xml:space="preserve">or a Bearer Token </w:t>
+      </w:r>
+      <w:r>
+        <w:t>is required anyway but the data is not readable by third-parties because of the underlying transport security. This is something that is currently technically not available but should be used as a convention when running an SMP with this implementation.</w:t>
       </w:r>
       <w:r>
         <w:t xml:space="preserve"> See </w:t>
       </w:r>
-      <w:hyperlink r:id="rId24" w:history="1">
+      <w:hyperlink r:id="rId23" w:history="1">
         <w:r>
           <w:rPr>
             <w:rStyle w:val="Hyperlink"/>
@@ -4813,7 +4807,7 @@
       <w:pPr>
         <w:pStyle w:val="berschrift3"/>
       </w:pPr>
-      <w:bookmarkStart w:id="22" w:name="_Toc76628520"/>
+      <w:bookmarkStart w:id="22" w:name="_Toc143454497"/>
       <w:r>
         <w:t>Verifying the installation</w:t>
       </w:r>
@@ -4821,17 +4815,9 @@
     </w:p>
     <w:p>
       <w:r>
-        <w:t>To verify that the installation was successful, ensure that all necessary components are running (reverse proxy, application server, Docker image, Kubernetes cluster etc.), open a local browser and locate the SMP (</w:t>
-      </w:r>
-      <w:proofErr w:type="gramStart"/>
-      <w:r>
-        <w:t>e.g.</w:t>
-      </w:r>
-      <w:proofErr w:type="gramEnd"/>
-      <w:r>
-        <w:t xml:space="preserve"> via </w:t>
-      </w:r>
-      <w:hyperlink r:id="rId25" w:history="1">
+        <w:t xml:space="preserve">To verify that the installation was successful, ensure that all necessary components are running (reverse proxy, application server, Docker image, Kubernetes cluster etc.), open a local browser and locate the SMP (e.g. via </w:t>
+      </w:r>
+      <w:hyperlink r:id="rId24" w:history="1">
         <w:r>
           <w:rPr>
             <w:rStyle w:val="Hyperlink"/>
@@ -4883,7 +4869,7 @@
                     <pic:cNvPicPr/>
                   </pic:nvPicPr>
                   <pic:blipFill>
-                    <a:blip r:embed="rId26"/>
+                    <a:blip r:embed="rId25"/>
                     <a:stretch>
                       <a:fillRect/>
                     </a:stretch>
@@ -4977,7 +4963,7 @@
                     <pic:cNvPicPr/>
                   </pic:nvPicPr>
                   <pic:blipFill>
-                    <a:blip r:embed="rId27"/>
+                    <a:blip r:embed="rId26"/>
                     <a:stretch>
                       <a:fillRect/>
                     </a:stretch>
@@ -5103,7 +5089,7 @@
       <w:pPr>
         <w:pStyle w:val="berschrift2"/>
       </w:pPr>
-      <w:bookmarkStart w:id="23" w:name="_Toc76628521"/>
+      <w:bookmarkStart w:id="23" w:name="_Toc143454498"/>
       <w:r>
         <w:t xml:space="preserve">SMP </w:t>
       </w:r>
@@ -5116,7 +5102,7 @@
       <w:r>
         <w:t xml:space="preserve">The most difficult thing is to configure the SMP properly. The Wiki elaborates extensively about the different configuration files and the potential values: </w:t>
       </w:r>
-      <w:hyperlink r:id="rId28" w:history="1">
+      <w:hyperlink r:id="rId27" w:history="1">
         <w:r>
           <w:rPr>
             <w:rStyle w:val="Hyperlink"/>
@@ -5159,39 +5145,50 @@
     </w:p>
     <w:p>
       <w:r>
-        <w:t>Since the phoss SMP configuration mainly consists of three different configuration files, the necessary changes are outlined for each of them separately.</w:t>
-      </w:r>
-    </w:p>
-    <w:p>
-      <w:r>
-        <w:t xml:space="preserve">Note: </w:t>
-      </w:r>
-      <w:r>
-        <w:t>each change to one of the configuration files requires a restart of the application.</w:t>
-      </w:r>
-    </w:p>
-    <w:p>
-      <w:r>
-        <w:t>Note: placeholders or variables cannot be used in the phoss SMP properties files.</w:t>
-      </w:r>
-    </w:p>
-    <w:p>
-      <w:pPr>
-        <w:pStyle w:val="berschrift3"/>
-      </w:pPr>
-      <w:bookmarkStart w:id="24" w:name="_Toc76628522"/>
+        <w:t>T</w:t>
+      </w:r>
+      <w:r>
+        <w:t xml:space="preserve">he phoss SMP configuration mainly consists of </w:t>
+      </w:r>
+      <w:r>
+        <w:t xml:space="preserve">the </w:t>
+      </w:r>
+      <w:r>
+        <w:t>configuration file</w:t>
+      </w:r>
+      <w:r>
+        <w:t xml:space="preserve"> </w:t>
+      </w:r>
       <w:proofErr w:type="spellStart"/>
       <w:proofErr w:type="gramStart"/>
       <w:r>
-        <w:t>webapp.properties</w:t>
-      </w:r>
-      <w:bookmarkEnd w:id="24"/>
+        <w:rPr>
+          <w:rStyle w:val="Codeinline"/>
+        </w:rPr>
+        <w:t>application.properties</w:t>
+      </w:r>
       <w:proofErr w:type="spellEnd"/>
       <w:proofErr w:type="gramEnd"/>
-    </w:p>
-    <w:p>
-      <w:r>
-        <w:t>This file contains settings mainly related to the web frontend.</w:t>
+      <w:r>
+        <w:t xml:space="preserve"> a</w:t>
+      </w:r>
+      <w:r>
+        <w:t>nd</w:t>
+      </w:r>
+      <w:r>
+        <w:t xml:space="preserve"> the </w:t>
+      </w:r>
+      <w:r>
+        <w:t>suggested minimum</w:t>
+      </w:r>
+      <w:r>
+        <w:t xml:space="preserve"> changes are </w:t>
+      </w:r>
+      <w:r>
+        <w:t>following</w:t>
+      </w:r>
+      <w:r>
+        <w:t>.</w:t>
       </w:r>
     </w:p>
     <w:p>
@@ -5332,28 +5329,6 @@
     </w:p>
     <w:p>
       <w:pPr>
-        <w:pStyle w:val="berschrift3"/>
-      </w:pPr>
-      <w:bookmarkStart w:id="25" w:name="_Toc76628523"/>
-      <w:proofErr w:type="spellStart"/>
-      <w:r>
-        <w:t>smp-</w:t>
-      </w:r>
-      <w:proofErr w:type="gramStart"/>
-      <w:r>
-        <w:t>server.properties</w:t>
-      </w:r>
-      <w:bookmarkEnd w:id="25"/>
-      <w:proofErr w:type="spellEnd"/>
-      <w:proofErr w:type="gramEnd"/>
-    </w:p>
-    <w:p>
-      <w:r>
-        <w:t>This file contains settings mainly related to the SMP functionality itself</w:t>
-      </w:r>
-    </w:p>
-    <w:p>
-      <w:pPr>
         <w:pStyle w:val="Listenabsatz"/>
         <w:numPr>
           <w:ilvl w:val="0"/>
@@ -5505,7 +5480,6 @@
         <w:rPr>
           <w:rStyle w:val="Codeinline"/>
         </w:rPr>
-        <w:lastRenderedPageBreak/>
         <w:t>smp.keystore.key.alias</w:t>
       </w:r>
       <w:proofErr w:type="spellEnd"/>
@@ -5697,48 +5671,6 @@
       <w:proofErr w:type="spellEnd"/>
     </w:p>
     <w:p>
-      <w:r>
-        <w:t xml:space="preserve">See also the remark in chapter </w:t>
-      </w:r>
-      <w:r>
-        <w:fldChar w:fldCharType="begin"/>
-      </w:r>
-      <w:r>
-        <w:instrText xml:space="preserve"> REF _Ref76628295 \r \h </w:instrText>
-      </w:r>
-      <w:r>
-        <w:fldChar w:fldCharType="separate"/>
-      </w:r>
-      <w:r>
-        <w:t>3.3.1</w:t>
-      </w:r>
-      <w:r>
-        <w:fldChar w:fldCharType="end"/>
-      </w:r>
-      <w:r>
-        <w:t>.</w:t>
-      </w:r>
-    </w:p>
-    <w:p>
-      <w:pPr>
-        <w:pStyle w:val="berschrift3"/>
-      </w:pPr>
-      <w:bookmarkStart w:id="26" w:name="_Toc76628524"/>
-      <w:proofErr w:type="spellStart"/>
-      <w:proofErr w:type="gramStart"/>
-      <w:r>
-        <w:t>application.properties</w:t>
-      </w:r>
-      <w:bookmarkEnd w:id="26"/>
-      <w:proofErr w:type="spellEnd"/>
-      <w:proofErr w:type="gramEnd"/>
-    </w:p>
-    <w:p>
-      <w:r>
-        <w:t>For the SMP this file contains the Directory client configuration. Even though we don’t need the Directory at the moment, it is strongly recommended to configure it already. The values in this file are the same as for the SMP in the previous chapter.</w:t>
-      </w:r>
-    </w:p>
-    <w:p>
       <w:pPr>
         <w:pStyle w:val="Listenabsatz"/>
         <w:numPr>
@@ -5752,6 +5684,7 @@
         <w:rPr>
           <w:rStyle w:val="Codeinline"/>
         </w:rPr>
+        <w:lastRenderedPageBreak/>
         <w:t>keystore.type</w:t>
       </w:r>
       <w:proofErr w:type="spellEnd"/>
@@ -5873,14 +5806,61 @@
       </w:r>
     </w:p>
     <w:p>
+      <w:r>
+        <w:t>Note: each change to one of the configuration files requires a restart of the application.</w:t>
+      </w:r>
+    </w:p>
+    <w:p>
+      <w:r>
+        <w:t xml:space="preserve">Note: placeholders or variables </w:t>
+      </w:r>
+      <w:r>
+        <w:t xml:space="preserve">are possible as values. The form </w:t>
+      </w:r>
+      <w:r>
+        <w:rPr>
+          <w:rStyle w:val="Codeinline"/>
+        </w:rPr>
+        <w:t>${x}</w:t>
+      </w:r>
+      <w:r>
+        <w:t xml:space="preserve"> references the value of the property </w:t>
+      </w:r>
+      <w:r>
+        <w:rPr>
+          <w:rStyle w:val="Codeinline"/>
+        </w:rPr>
+        <w:t>x</w:t>
+      </w:r>
+      <w:r>
+        <w:t>.</w:t>
+      </w:r>
+    </w:p>
+    <w:p>
+      <w:r>
+        <w:t xml:space="preserve">Note: each property can also be supplied via Java System Properties (-d) parameter or via environment variables. See </w:t>
+      </w:r>
+      <w:hyperlink r:id="rId28" w:history="1">
+        <w:r>
+          <w:rPr>
+            <w:rStyle w:val="Hyperlink"/>
+          </w:rPr>
+          <w:t>https://github.com/phax/ph-commons/wiki/ph-config</w:t>
+        </w:r>
+      </w:hyperlink>
+      <w:r>
+        <w:t xml:space="preserve"> for details on the resolution algorithm.</w:t>
+      </w:r>
+    </w:p>
+    <w:p>
       <w:pPr>
         <w:pStyle w:val="berschrift2"/>
       </w:pPr>
-      <w:bookmarkStart w:id="27" w:name="_Toc76628525"/>
+      <w:bookmarkStart w:id="24" w:name="_Toc143454499"/>
       <w:r>
         <w:t>Initial setup</w:t>
       </w:r>
-      <w:bookmarkEnd w:id="27"/>
+      <w:bookmarkEnd w:id="24"/>
     </w:p>
     <w:p>
       <w:r>
@@ -5926,11 +5906,11 @@
       <w:pPr>
         <w:pStyle w:val="berschrift3"/>
       </w:pPr>
-      <w:bookmarkStart w:id="28" w:name="_Toc76628526"/>
+      <w:bookmarkStart w:id="25" w:name="_Toc143454500"/>
       <w:r>
         <w:t>General user interface elements</w:t>
       </w:r>
-      <w:bookmarkEnd w:id="28"/>
+      <w:bookmarkEnd w:id="25"/>
     </w:p>
     <w:p>
       <w:r>
@@ -5946,7 +5926,6 @@
         <w:rPr>
           <w:noProof/>
         </w:rPr>
-        <w:lastRenderedPageBreak/>
         <w:drawing>
           <wp:inline distT="0" distB="0" distL="0" distR="0" wp14:anchorId="5C536744" wp14:editId="52131560">
             <wp:extent cx="5760720" cy="3305810"/>
@@ -6037,6 +6016,7 @@
         </w:numPr>
       </w:pPr>
       <w:r>
+        <w:lastRenderedPageBreak/>
         <w:t>a content area right of the menu (denoted by “2.”), where the main page content is displayed</w:t>
       </w:r>
     </w:p>
@@ -6115,7 +6095,7 @@
       <w:pPr>
         <w:pStyle w:val="berschrift3"/>
       </w:pPr>
-      <w:bookmarkStart w:id="29" w:name="_Toc76628527"/>
+      <w:bookmarkStart w:id="26" w:name="_Toc143454501"/>
       <w:r>
         <w:t xml:space="preserve">Change </w:t>
       </w:r>
@@ -6128,7 +6108,7 @@
       <w:r>
         <w:t xml:space="preserve"> (highly recommended)</w:t>
       </w:r>
-      <w:bookmarkEnd w:id="29"/>
+      <w:bookmarkEnd w:id="26"/>
     </w:p>
     <w:p>
       <w:r>
@@ -6144,7 +6124,6 @@
         <w:rPr>
           <w:noProof/>
         </w:rPr>
-        <w:lastRenderedPageBreak/>
         <w:drawing>
           <wp:inline distT="0" distB="0" distL="0" distR="0" wp14:anchorId="0E6CE376" wp14:editId="69C70DEA">
             <wp:extent cx="5760720" cy="2394585"/>
@@ -6213,11 +6192,11 @@
       <w:pPr>
         <w:pStyle w:val="berschrift3"/>
       </w:pPr>
-      <w:bookmarkStart w:id="30" w:name="_Toc76628528"/>
+      <w:bookmarkStart w:id="27" w:name="_Toc143454502"/>
       <w:r>
         <w:t>Change default email address (optional)</w:t>
       </w:r>
-      <w:bookmarkEnd w:id="30"/>
+      <w:bookmarkEnd w:id="27"/>
     </w:p>
     <w:p>
       <w:r>
@@ -6245,6 +6224,7 @@
         <w:rPr>
           <w:noProof/>
         </w:rPr>
+        <w:lastRenderedPageBreak/>
         <w:drawing>
           <wp:inline distT="0" distB="0" distL="0" distR="0" wp14:anchorId="1E72A406" wp14:editId="6241214C">
             <wp:extent cx="5760720" cy="2457450"/>
@@ -6330,7 +6310,6 @@
         <w:rPr>
           <w:noProof/>
         </w:rPr>
-        <w:lastRenderedPageBreak/>
         <w:drawing>
           <wp:inline distT="0" distB="0" distL="0" distR="0" wp14:anchorId="08692130" wp14:editId="5F052496">
             <wp:extent cx="5022003" cy="3061252"/>
@@ -6415,11 +6394,11 @@
       <w:pPr>
         <w:pStyle w:val="berschrift3"/>
       </w:pPr>
-      <w:bookmarkStart w:id="31" w:name="_Toc76628529"/>
+      <w:bookmarkStart w:id="28" w:name="_Toc143454503"/>
       <w:r>
         <w:t>Select the SML for usage</w:t>
       </w:r>
-      <w:bookmarkEnd w:id="31"/>
+      <w:bookmarkEnd w:id="28"/>
     </w:p>
     <w:p>
       <w:r>
@@ -6724,11 +6703,11 @@
       <w:pPr>
         <w:pStyle w:val="berschrift3"/>
       </w:pPr>
-      <w:bookmarkStart w:id="32" w:name="_Toc76628530"/>
+      <w:bookmarkStart w:id="29" w:name="_Toc143454504"/>
       <w:r>
         <w:t>Verify the configuration</w:t>
       </w:r>
-      <w:bookmarkEnd w:id="32"/>
+      <w:bookmarkEnd w:id="29"/>
     </w:p>
     <w:p>
       <w:r>
@@ -6806,11 +6785,11 @@
       <w:pPr>
         <w:pStyle w:val="berschrift3"/>
       </w:pPr>
-      <w:bookmarkStart w:id="33" w:name="_Toc76628531"/>
+      <w:bookmarkStart w:id="30" w:name="_Toc143454505"/>
       <w:r>
         <w:t>Register the SMP to the SML</w:t>
       </w:r>
-      <w:bookmarkEnd w:id="33"/>
+      <w:bookmarkEnd w:id="30"/>
     </w:p>
     <w:p>
       <w:r>
@@ -6969,12 +6948,12 @@
       <w:pPr>
         <w:pStyle w:val="berschrift1"/>
       </w:pPr>
-      <w:bookmarkStart w:id="34" w:name="_Toc76628532"/>
+      <w:bookmarkStart w:id="31" w:name="_Toc143454506"/>
       <w:r>
         <w:lastRenderedPageBreak/>
         <w:t>Operating the SMP</w:t>
       </w:r>
-      <w:bookmarkEnd w:id="34"/>
+      <w:bookmarkEnd w:id="31"/>
     </w:p>
     <w:p>
       <w:r>
@@ -6996,11 +6975,11 @@
       <w:pPr>
         <w:pStyle w:val="berschrift2"/>
       </w:pPr>
-      <w:bookmarkStart w:id="35" w:name="_Toc76628533"/>
+      <w:bookmarkStart w:id="32" w:name="_Toc143454507"/>
       <w:r>
         <w:t>Participant / Service Group management</w:t>
       </w:r>
-      <w:bookmarkEnd w:id="35"/>
+      <w:bookmarkEnd w:id="32"/>
     </w:p>
     <w:p>
       <w:r>
@@ -7301,11 +7280,11 @@
       <w:pPr>
         <w:pStyle w:val="berschrift2"/>
       </w:pPr>
-      <w:bookmarkStart w:id="36" w:name="_Toc76628534"/>
+      <w:bookmarkStart w:id="33" w:name="_Toc143454508"/>
       <w:r>
         <w:t>Endpoint management</w:t>
       </w:r>
-      <w:bookmarkEnd w:id="36"/>
+      <w:bookmarkEnd w:id="33"/>
     </w:p>
     <w:p>
       <w:r>
@@ -7499,15 +7478,7 @@
         <w:t>ID”</w:t>
       </w:r>
       <w:r>
-        <w:t xml:space="preserve"> value MUST be one of the code </w:t>
-      </w:r>
-      <w:proofErr w:type="gramStart"/>
-      <w:r>
-        <w:t>list</w:t>
-      </w:r>
-      <w:proofErr w:type="gramEnd"/>
-      <w:r>
-        <w:t xml:space="preserve"> values according to </w:t>
+        <w:t xml:space="preserve"> value MUST be one of the code list values according to </w:t>
       </w:r>
       <w:r>
         <w:fldChar w:fldCharType="begin"/>
@@ -7519,6 +7490,9 @@
         <w:fldChar w:fldCharType="separate"/>
       </w:r>
       <w:r>
+        <w:rPr>
+          <w:lang w:val="de-AT"/>
+        </w:rPr>
         <w:t>[CODELIST]</w:t>
       </w:r>
       <w:r>
@@ -7590,6 +7564,9 @@
         <w:fldChar w:fldCharType="separate"/>
       </w:r>
       <w:r>
+        <w:rPr>
+          <w:lang w:val="de-AT"/>
+        </w:rPr>
         <w:t>[CODELIST]</w:t>
       </w:r>
       <w:r>
@@ -7632,6 +7609,9 @@
         <w:fldChar w:fldCharType="separate"/>
       </w:r>
       <w:r>
+        <w:rPr>
+          <w:lang w:val="de-AT"/>
+        </w:rPr>
         <w:t>[CODELIST]</w:t>
       </w:r>
       <w:r>
@@ -7922,40 +7902,32 @@
       <w:pPr>
         <w:pStyle w:val="berschrift2"/>
       </w:pPr>
-      <w:bookmarkStart w:id="37" w:name="_Toc76628535"/>
+      <w:bookmarkStart w:id="34" w:name="_Toc143454509"/>
       <w:r>
         <w:t>Maintenance tasks</w:t>
       </w:r>
-      <w:bookmarkEnd w:id="37"/>
+      <w:bookmarkEnd w:id="34"/>
     </w:p>
     <w:p>
       <w:pPr>
         <w:pStyle w:val="berschrift3"/>
       </w:pPr>
-      <w:bookmarkStart w:id="38" w:name="_Toc76628536"/>
+      <w:bookmarkStart w:id="35" w:name="_Toc143454510"/>
       <w:r>
         <w:t>Change an AS4 endpoint URL</w:t>
       </w:r>
-      <w:bookmarkEnd w:id="38"/>
-    </w:p>
-    <w:p>
-      <w:r>
-        <w:t xml:space="preserve">Sometimes it is necessary to change the endpoint URL of the AS4 gateway. To avoid editing all Endpoints manually, a functionality to bulk </w:t>
-      </w:r>
-      <w:proofErr w:type="gramStart"/>
-      <w:r>
-        <w:t>change</w:t>
-      </w:r>
-      <w:proofErr w:type="gramEnd"/>
-      <w:r>
-        <w:t xml:space="preserve"> all endpoint URLs in all SMP endpoint can be found at the menu item “Endpoints | Bulk change URL”.</w:t>
+      <w:bookmarkEnd w:id="35"/>
+    </w:p>
+    <w:p>
+      <w:r>
+        <w:t>Sometimes it is necessary to change the endpoint URL of the AS4 gateway. To avoid editing all Endpoints manually, a functionality to bulk change all endpoint URLs in all SMP endpoint can be found at the menu item “Endpoints | Bulk change URL”.</w:t>
       </w:r>
     </w:p>
     <w:p>
       <w:pPr>
         <w:pStyle w:val="berschrift3"/>
       </w:pPr>
-      <w:bookmarkStart w:id="39" w:name="_Toc76628537"/>
+      <w:bookmarkStart w:id="36" w:name="_Toc143454511"/>
       <w:r>
         <w:t>Change</w:t>
       </w:r>
@@ -7965,7 +7937,7 @@
       <w:r>
         <w:t xml:space="preserve"> an AS4 certificate</w:t>
       </w:r>
-      <w:bookmarkEnd w:id="39"/>
+      <w:bookmarkEnd w:id="36"/>
     </w:p>
     <w:p>
       <w:r>
@@ -7992,7 +7964,7 @@
       <w:pPr>
         <w:pStyle w:val="berschrift3"/>
       </w:pPr>
-      <w:bookmarkStart w:id="40" w:name="_Toc76628538"/>
+      <w:bookmarkStart w:id="37" w:name="_Toc143454512"/>
       <w:r>
         <w:t>Change</w:t>
       </w:r>
@@ -8002,7 +7974,7 @@
       <w:r>
         <w:t xml:space="preserve"> an SMP certificate</w:t>
       </w:r>
-      <w:bookmarkEnd w:id="40"/>
+      <w:bookmarkEnd w:id="37"/>
     </w:p>
     <w:p>
       <w:r>
@@ -8027,12 +7999,12 @@
       <w:pPr>
         <w:pStyle w:val="berschrift1"/>
       </w:pPr>
-      <w:bookmarkStart w:id="41" w:name="_Toc76628539"/>
+      <w:bookmarkStart w:id="38" w:name="_Toc143454513"/>
       <w:r>
         <w:lastRenderedPageBreak/>
         <w:t>Taking an SMP offline</w:t>
       </w:r>
-      <w:bookmarkEnd w:id="41"/>
+      <w:bookmarkEnd w:id="38"/>
     </w:p>
     <w:p>
       <w:r>
@@ -10869,6 +10841,18 @@
       <w:ind w:left="440"/>
     </w:pPr>
   </w:style>
+  <w:style w:type="character" w:styleId="BesuchterLink">
+    <w:name w:val="FollowedHyperlink"/>
+    <w:basedOn w:val="Absatz-Standardschriftart"/>
+    <w:uiPriority w:val="99"/>
+    <w:semiHidden/>
+    <w:unhideWhenUsed/>
+    <w:rsid w:val="000013E2"/>
+    <w:rPr>
+      <w:color w:val="954F72" w:themeColor="followedHyperlink"/>
+      <w:u w:val="single"/>
+    </w:rPr>
+  </w:style>
 </w:styles>
 </file>
 

</xml_diff>